<commit_message>
Added flow diagram, Started on Section 3
</commit_message>
<xml_diff>
--- a/Chris Dillon Proposal_v2.docx
+++ b/Chris Dillon Proposal_v2.docx
@@ -1,6 +1,6 @@
 
 <file path=word/document.xml><?xml version="1.0" encoding="utf-8"?>
-<w:document xmlns:wpc="http://schemas.microsoft.com/office/word/2010/wordprocessingCanvas" xmlns:cx="http://schemas.microsoft.com/office/drawing/2014/chartex" xmlns:cx1="http://schemas.microsoft.com/office/drawing/2015/9/8/chartex" xmlns:mc="http://schemas.openxmlformats.org/markup-compatibility/2006" xmlns:o="urn:schemas-microsoft-com:office:office" xmlns:r="http://schemas.openxmlformats.org/officeDocument/2006/relationships" xmlns:m="http://schemas.openxmlformats.org/officeDocument/2006/math" xmlns:v="urn:schemas-microsoft-com:vml" xmlns:wp14="http://schemas.microsoft.com/office/word/2010/wordprocessingDrawing" xmlns:wp="http://schemas.openxmlformats.org/drawingml/2006/wordprocessingDrawing" xmlns:w10="urn:schemas-microsoft-com:office:word" xmlns:w="http://schemas.openxmlformats.org/wordprocessingml/2006/main" xmlns:w14="http://schemas.microsoft.com/office/word/2010/wordml" xmlns:w15="http://schemas.microsoft.com/office/word/2012/wordml" xmlns:w16se="http://schemas.microsoft.com/office/word/2015/wordml/symex" xmlns:wpg="http://schemas.microsoft.com/office/word/2010/wordprocessingGroup" xmlns:wpi="http://schemas.microsoft.com/office/word/2010/wordprocessingInk" xmlns:wne="http://schemas.microsoft.com/office/word/2006/wordml" xmlns:wps="http://schemas.microsoft.com/office/word/2010/wordprocessingShape" mc:Ignorable="w14 w15 w16se wp14">
+<w:document xmlns:wpc="http://schemas.microsoft.com/office/word/2010/wordprocessingCanvas" xmlns:cx="http://schemas.microsoft.com/office/drawing/2014/chartex" xmlns:mc="http://schemas.openxmlformats.org/markup-compatibility/2006" xmlns:o="urn:schemas-microsoft-com:office:office" xmlns:r="http://schemas.openxmlformats.org/officeDocument/2006/relationships" xmlns:m="http://schemas.openxmlformats.org/officeDocument/2006/math" xmlns:v="urn:schemas-microsoft-com:vml" xmlns:wp14="http://schemas.microsoft.com/office/word/2010/wordprocessingDrawing" xmlns:wp="http://schemas.openxmlformats.org/drawingml/2006/wordprocessingDrawing" xmlns:w10="urn:schemas-microsoft-com:office:word" xmlns:w="http://schemas.openxmlformats.org/wordprocessingml/2006/main" xmlns:w14="http://schemas.microsoft.com/office/word/2010/wordml" xmlns:w15="http://schemas.microsoft.com/office/word/2012/wordml" xmlns:w16se="http://schemas.microsoft.com/office/word/2015/wordml/symex" xmlns:wpg="http://schemas.microsoft.com/office/word/2010/wordprocessingGroup" xmlns:wpi="http://schemas.microsoft.com/office/word/2010/wordprocessingInk" xmlns:wne="http://schemas.microsoft.com/office/word/2006/wordml" xmlns:wps="http://schemas.microsoft.com/office/word/2010/wordprocessingShape" mc:Ignorable="w14 w15 w16se wp14">
   <w:body>
     <w:p/>
     <w:tbl>
@@ -343,8 +343,6 @@
               </w:rPr>
               <w:t>, Final Revision 17/06/2019</w:t>
             </w:r>
-            <w:bookmarkStart w:id="0" w:name="_GoBack"/>
-            <w:bookmarkEnd w:id="0"/>
           </w:p>
         </w:tc>
       </w:tr>
@@ -582,7 +580,7 @@
               <w:tab w:val="right" w:leader="dot" w:pos="9016"/>
             </w:tabs>
             <w:rPr>
-              <w:ins w:id="1" w:author="Setup" w:date="2019-06-17T14:20:00Z"/>
+              <w:ins w:id="0" w:author="Setup" w:date="2019-06-17T14:20:00Z"/>
               <w:rFonts w:asciiTheme="minorHAnsi" w:eastAsiaTheme="minorEastAsia" w:hAnsiTheme="minorHAnsi"/>
               <w:noProof/>
               <w:sz w:val="22"/>
@@ -599,7 +597,7 @@
           <w:r>
             <w:fldChar w:fldCharType="separate"/>
           </w:r>
-          <w:ins w:id="2" w:author="Setup" w:date="2019-06-17T14:20:00Z">
+          <w:ins w:id="1" w:author="Setup" w:date="2019-06-17T14:20:00Z">
             <w:r>
               <w:rPr>
                 <w:rStyle w:val="Hyperlink"/>
@@ -632,12 +630,6 @@
                 <w:rStyle w:val="Hyperlink"/>
                 <w:noProof/>
               </w:rPr>
-            </w:r>
-            <w:r>
-              <w:rPr>
-                <w:rStyle w:val="Hyperlink"/>
-                <w:noProof/>
-              </w:rPr>
               <w:fldChar w:fldCharType="separate"/>
             </w:r>
             <w:r>
@@ -668,13 +660,13 @@
               </w:rPr>
               <w:instrText xml:space="preserve"> PAGEREF _Toc11673643 \h </w:instrText>
             </w:r>
-            <w:r>
-              <w:rPr>
-                <w:noProof/>
-                <w:webHidden/>
-              </w:rPr>
-            </w:r>
           </w:ins>
+          <w:r>
+            <w:rPr>
+              <w:noProof/>
+              <w:webHidden/>
+            </w:rPr>
+          </w:r>
           <w:r>
             <w:rPr>
               <w:noProof/>
@@ -682,7 +674,7 @@
             </w:rPr>
             <w:fldChar w:fldCharType="separate"/>
           </w:r>
-          <w:ins w:id="3" w:author="Setup" w:date="2019-06-17T14:20:00Z">
+          <w:ins w:id="2" w:author="Setup" w:date="2019-06-17T14:20:00Z">
             <w:r>
               <w:rPr>
                 <w:noProof/>
@@ -713,7 +705,7 @@
               <w:tab w:val="right" w:leader="dot" w:pos="9016"/>
             </w:tabs>
             <w:rPr>
-              <w:ins w:id="4" w:author="Setup" w:date="2019-06-17T14:20:00Z"/>
+              <w:ins w:id="3" w:author="Setup" w:date="2019-06-17T14:20:00Z"/>
               <w:rFonts w:asciiTheme="minorHAnsi" w:eastAsiaTheme="minorEastAsia" w:hAnsiTheme="minorHAnsi"/>
               <w:noProof/>
               <w:sz w:val="22"/>
@@ -721,7 +713,7 @@
               <w:lang w:eastAsia="en-GB"/>
             </w:rPr>
           </w:pPr>
-          <w:ins w:id="5" w:author="Setup" w:date="2019-06-17T14:20:00Z">
+          <w:ins w:id="4" w:author="Setup" w:date="2019-06-17T14:20:00Z">
             <w:r>
               <w:rPr>
                 <w:rStyle w:val="Hyperlink"/>
@@ -754,12 +746,6 @@
                 <w:rStyle w:val="Hyperlink"/>
                 <w:noProof/>
               </w:rPr>
-            </w:r>
-            <w:r>
-              <w:rPr>
-                <w:rStyle w:val="Hyperlink"/>
-                <w:noProof/>
-              </w:rPr>
               <w:fldChar w:fldCharType="separate"/>
             </w:r>
             <w:r>
@@ -790,13 +776,13 @@
               </w:rPr>
               <w:instrText xml:space="preserve"> PAGEREF _Toc11673644 \h </w:instrText>
             </w:r>
-            <w:r>
-              <w:rPr>
-                <w:noProof/>
-                <w:webHidden/>
-              </w:rPr>
-            </w:r>
           </w:ins>
+          <w:r>
+            <w:rPr>
+              <w:noProof/>
+              <w:webHidden/>
+            </w:rPr>
+          </w:r>
           <w:r>
             <w:rPr>
               <w:noProof/>
@@ -804,7 +790,7 @@
             </w:rPr>
             <w:fldChar w:fldCharType="separate"/>
           </w:r>
-          <w:ins w:id="6" w:author="Setup" w:date="2019-06-17T14:20:00Z">
+          <w:ins w:id="5" w:author="Setup" w:date="2019-06-17T14:20:00Z">
             <w:r>
               <w:rPr>
                 <w:noProof/>
@@ -835,7 +821,7 @@
               <w:tab w:val="right" w:leader="dot" w:pos="9016"/>
             </w:tabs>
             <w:rPr>
-              <w:ins w:id="7" w:author="Setup" w:date="2019-06-17T14:20:00Z"/>
+              <w:ins w:id="6" w:author="Setup" w:date="2019-06-17T14:20:00Z"/>
               <w:rFonts w:asciiTheme="minorHAnsi" w:eastAsiaTheme="minorEastAsia" w:hAnsiTheme="minorHAnsi"/>
               <w:noProof/>
               <w:sz w:val="22"/>
@@ -843,7 +829,7 @@
               <w:lang w:eastAsia="en-GB"/>
             </w:rPr>
           </w:pPr>
-          <w:ins w:id="8" w:author="Setup" w:date="2019-06-17T14:20:00Z">
+          <w:ins w:id="7" w:author="Setup" w:date="2019-06-17T14:20:00Z">
             <w:r>
               <w:rPr>
                 <w:rStyle w:val="Hyperlink"/>
@@ -876,12 +862,6 @@
                 <w:rStyle w:val="Hyperlink"/>
                 <w:noProof/>
               </w:rPr>
-            </w:r>
-            <w:r>
-              <w:rPr>
-                <w:rStyle w:val="Hyperlink"/>
-                <w:noProof/>
-              </w:rPr>
               <w:fldChar w:fldCharType="separate"/>
             </w:r>
             <w:r>
@@ -912,13 +892,13 @@
               </w:rPr>
               <w:instrText xml:space="preserve"> PAGEREF _Toc11673645 \h </w:instrText>
             </w:r>
-            <w:r>
-              <w:rPr>
-                <w:noProof/>
-                <w:webHidden/>
-              </w:rPr>
-            </w:r>
           </w:ins>
+          <w:r>
+            <w:rPr>
+              <w:noProof/>
+              <w:webHidden/>
+            </w:rPr>
+          </w:r>
           <w:r>
             <w:rPr>
               <w:noProof/>
@@ -926,7 +906,7 @@
             </w:rPr>
             <w:fldChar w:fldCharType="separate"/>
           </w:r>
-          <w:ins w:id="9" w:author="Setup" w:date="2019-06-17T14:20:00Z">
+          <w:ins w:id="8" w:author="Setup" w:date="2019-06-17T14:20:00Z">
             <w:r>
               <w:rPr>
                 <w:noProof/>
@@ -957,7 +937,7 @@
               <w:tab w:val="right" w:leader="dot" w:pos="9016"/>
             </w:tabs>
             <w:rPr>
-              <w:ins w:id="10" w:author="Setup" w:date="2019-06-17T14:20:00Z"/>
+              <w:ins w:id="9" w:author="Setup" w:date="2019-06-17T14:20:00Z"/>
               <w:rFonts w:asciiTheme="minorHAnsi" w:eastAsiaTheme="minorEastAsia" w:hAnsiTheme="minorHAnsi"/>
               <w:noProof/>
               <w:sz w:val="22"/>
@@ -965,7 +945,7 @@
               <w:lang w:eastAsia="en-GB"/>
             </w:rPr>
           </w:pPr>
-          <w:ins w:id="11" w:author="Setup" w:date="2019-06-17T14:20:00Z">
+          <w:ins w:id="10" w:author="Setup" w:date="2019-06-17T14:20:00Z">
             <w:r>
               <w:rPr>
                 <w:rStyle w:val="Hyperlink"/>
@@ -998,12 +978,6 @@
                 <w:rStyle w:val="Hyperlink"/>
                 <w:noProof/>
               </w:rPr>
-            </w:r>
-            <w:r>
-              <w:rPr>
-                <w:rStyle w:val="Hyperlink"/>
-                <w:noProof/>
-              </w:rPr>
               <w:fldChar w:fldCharType="separate"/>
             </w:r>
             <w:r>
@@ -1034,13 +1008,13 @@
               </w:rPr>
               <w:instrText xml:space="preserve"> PAGEREF _Toc11673646 \h </w:instrText>
             </w:r>
-            <w:r>
-              <w:rPr>
-                <w:noProof/>
-                <w:webHidden/>
-              </w:rPr>
-            </w:r>
           </w:ins>
+          <w:r>
+            <w:rPr>
+              <w:noProof/>
+              <w:webHidden/>
+            </w:rPr>
+          </w:r>
           <w:r>
             <w:rPr>
               <w:noProof/>
@@ -1048,7 +1022,7 @@
             </w:rPr>
             <w:fldChar w:fldCharType="separate"/>
           </w:r>
-          <w:ins w:id="12" w:author="Setup" w:date="2019-06-17T14:20:00Z">
+          <w:ins w:id="11" w:author="Setup" w:date="2019-06-17T14:20:00Z">
             <w:r>
               <w:rPr>
                 <w:noProof/>
@@ -1079,7 +1053,7 @@
               <w:tab w:val="right" w:leader="dot" w:pos="9016"/>
             </w:tabs>
             <w:rPr>
-              <w:ins w:id="13" w:author="Setup" w:date="2019-06-17T14:20:00Z"/>
+              <w:ins w:id="12" w:author="Setup" w:date="2019-06-17T14:20:00Z"/>
               <w:rFonts w:asciiTheme="minorHAnsi" w:eastAsiaTheme="minorEastAsia" w:hAnsiTheme="minorHAnsi"/>
               <w:noProof/>
               <w:sz w:val="22"/>
@@ -1087,7 +1061,7 @@
               <w:lang w:eastAsia="en-GB"/>
             </w:rPr>
           </w:pPr>
-          <w:ins w:id="14" w:author="Setup" w:date="2019-06-17T14:20:00Z">
+          <w:ins w:id="13" w:author="Setup" w:date="2019-06-17T14:20:00Z">
             <w:r>
               <w:rPr>
                 <w:rStyle w:val="Hyperlink"/>
@@ -1120,12 +1094,6 @@
                 <w:rStyle w:val="Hyperlink"/>
                 <w:noProof/>
               </w:rPr>
-            </w:r>
-            <w:r>
-              <w:rPr>
-                <w:rStyle w:val="Hyperlink"/>
-                <w:noProof/>
-              </w:rPr>
               <w:fldChar w:fldCharType="separate"/>
             </w:r>
             <w:r>
@@ -1156,13 +1124,13 @@
               </w:rPr>
               <w:instrText xml:space="preserve"> PAGEREF _Toc11673647 \h </w:instrText>
             </w:r>
-            <w:r>
-              <w:rPr>
-                <w:noProof/>
-                <w:webHidden/>
-              </w:rPr>
-            </w:r>
           </w:ins>
+          <w:r>
+            <w:rPr>
+              <w:noProof/>
+              <w:webHidden/>
+            </w:rPr>
+          </w:r>
           <w:r>
             <w:rPr>
               <w:noProof/>
@@ -1170,7 +1138,7 @@
             </w:rPr>
             <w:fldChar w:fldCharType="separate"/>
           </w:r>
-          <w:ins w:id="15" w:author="Setup" w:date="2019-06-17T14:20:00Z">
+          <w:ins w:id="14" w:author="Setup" w:date="2019-06-17T14:20:00Z">
             <w:r>
               <w:rPr>
                 <w:noProof/>
@@ -1201,7 +1169,7 @@
               <w:tab w:val="right" w:leader="dot" w:pos="9016"/>
             </w:tabs>
             <w:rPr>
-              <w:ins w:id="16" w:author="Setup" w:date="2019-06-17T14:20:00Z"/>
+              <w:ins w:id="15" w:author="Setup" w:date="2019-06-17T14:20:00Z"/>
               <w:rFonts w:asciiTheme="minorHAnsi" w:eastAsiaTheme="minorEastAsia" w:hAnsiTheme="minorHAnsi"/>
               <w:noProof/>
               <w:sz w:val="22"/>
@@ -1209,7 +1177,7 @@
               <w:lang w:eastAsia="en-GB"/>
             </w:rPr>
           </w:pPr>
-          <w:ins w:id="17" w:author="Setup" w:date="2019-06-17T14:20:00Z">
+          <w:ins w:id="16" w:author="Setup" w:date="2019-06-17T14:20:00Z">
             <w:r>
               <w:rPr>
                 <w:rStyle w:val="Hyperlink"/>
@@ -1242,12 +1210,6 @@
                 <w:rStyle w:val="Hyperlink"/>
                 <w:noProof/>
               </w:rPr>
-            </w:r>
-            <w:r>
-              <w:rPr>
-                <w:rStyle w:val="Hyperlink"/>
-                <w:noProof/>
-              </w:rPr>
               <w:fldChar w:fldCharType="separate"/>
             </w:r>
             <w:r>
@@ -1278,13 +1240,13 @@
               </w:rPr>
               <w:instrText xml:space="preserve"> PAGEREF _Toc11673648 \h </w:instrText>
             </w:r>
-            <w:r>
-              <w:rPr>
-                <w:noProof/>
-                <w:webHidden/>
-              </w:rPr>
-            </w:r>
           </w:ins>
+          <w:r>
+            <w:rPr>
+              <w:noProof/>
+              <w:webHidden/>
+            </w:rPr>
+          </w:r>
           <w:r>
             <w:rPr>
               <w:noProof/>
@@ -1292,7 +1254,7 @@
             </w:rPr>
             <w:fldChar w:fldCharType="separate"/>
           </w:r>
-          <w:ins w:id="18" w:author="Setup" w:date="2019-06-17T14:20:00Z">
+          <w:ins w:id="17" w:author="Setup" w:date="2019-06-17T14:20:00Z">
             <w:r>
               <w:rPr>
                 <w:noProof/>
@@ -1323,7 +1285,7 @@
               <w:tab w:val="right" w:leader="dot" w:pos="9016"/>
             </w:tabs>
             <w:rPr>
-              <w:ins w:id="19" w:author="Setup" w:date="2019-06-17T14:20:00Z"/>
+              <w:ins w:id="18" w:author="Setup" w:date="2019-06-17T14:20:00Z"/>
               <w:rFonts w:asciiTheme="minorHAnsi" w:eastAsiaTheme="minorEastAsia" w:hAnsiTheme="minorHAnsi"/>
               <w:noProof/>
               <w:sz w:val="22"/>
@@ -1331,7 +1293,7 @@
               <w:lang w:eastAsia="en-GB"/>
             </w:rPr>
           </w:pPr>
-          <w:ins w:id="20" w:author="Setup" w:date="2019-06-17T14:20:00Z">
+          <w:ins w:id="19" w:author="Setup" w:date="2019-06-17T14:20:00Z">
             <w:r>
               <w:rPr>
                 <w:rStyle w:val="Hyperlink"/>
@@ -1364,12 +1326,6 @@
                 <w:rStyle w:val="Hyperlink"/>
                 <w:noProof/>
               </w:rPr>
-            </w:r>
-            <w:r>
-              <w:rPr>
-                <w:rStyle w:val="Hyperlink"/>
-                <w:noProof/>
-              </w:rPr>
               <w:fldChar w:fldCharType="separate"/>
             </w:r>
             <w:r>
@@ -1400,13 +1356,13 @@
               </w:rPr>
               <w:instrText xml:space="preserve"> PAGEREF _Toc11673649 \h </w:instrText>
             </w:r>
-            <w:r>
-              <w:rPr>
-                <w:noProof/>
-                <w:webHidden/>
-              </w:rPr>
-            </w:r>
           </w:ins>
+          <w:r>
+            <w:rPr>
+              <w:noProof/>
+              <w:webHidden/>
+            </w:rPr>
+          </w:r>
           <w:r>
             <w:rPr>
               <w:noProof/>
@@ -1414,7 +1370,7 @@
             </w:rPr>
             <w:fldChar w:fldCharType="separate"/>
           </w:r>
-          <w:ins w:id="21" w:author="Setup" w:date="2019-06-17T14:20:00Z">
+          <w:ins w:id="20" w:author="Setup" w:date="2019-06-17T14:20:00Z">
             <w:r>
               <w:rPr>
                 <w:noProof/>
@@ -1445,7 +1401,7 @@
               <w:tab w:val="right" w:leader="dot" w:pos="9016"/>
             </w:tabs>
             <w:rPr>
-              <w:ins w:id="22" w:author="Setup" w:date="2019-06-17T14:20:00Z"/>
+              <w:ins w:id="21" w:author="Setup" w:date="2019-06-17T14:20:00Z"/>
               <w:rFonts w:asciiTheme="minorHAnsi" w:eastAsiaTheme="minorEastAsia" w:hAnsiTheme="minorHAnsi"/>
               <w:noProof/>
               <w:sz w:val="22"/>
@@ -1453,7 +1409,7 @@
               <w:lang w:eastAsia="en-GB"/>
             </w:rPr>
           </w:pPr>
-          <w:ins w:id="23" w:author="Setup" w:date="2019-06-17T14:20:00Z">
+          <w:ins w:id="22" w:author="Setup" w:date="2019-06-17T14:20:00Z">
             <w:r>
               <w:rPr>
                 <w:rStyle w:val="Hyperlink"/>
@@ -1486,12 +1442,6 @@
                 <w:rStyle w:val="Hyperlink"/>
                 <w:noProof/>
               </w:rPr>
-            </w:r>
-            <w:r>
-              <w:rPr>
-                <w:rStyle w:val="Hyperlink"/>
-                <w:noProof/>
-              </w:rPr>
               <w:fldChar w:fldCharType="separate"/>
             </w:r>
             <w:r>
@@ -1522,13 +1472,13 @@
               </w:rPr>
               <w:instrText xml:space="preserve"> PAGEREF _Toc11673650 \h </w:instrText>
             </w:r>
-            <w:r>
-              <w:rPr>
-                <w:noProof/>
-                <w:webHidden/>
-              </w:rPr>
-            </w:r>
           </w:ins>
+          <w:r>
+            <w:rPr>
+              <w:noProof/>
+              <w:webHidden/>
+            </w:rPr>
+          </w:r>
           <w:r>
             <w:rPr>
               <w:noProof/>
@@ -1536,7 +1486,7 @@
             </w:rPr>
             <w:fldChar w:fldCharType="separate"/>
           </w:r>
-          <w:ins w:id="24" w:author="Setup" w:date="2019-06-17T14:20:00Z">
+          <w:ins w:id="23" w:author="Setup" w:date="2019-06-17T14:20:00Z">
             <w:r>
               <w:rPr>
                 <w:noProof/>
@@ -1567,7 +1517,7 @@
               <w:tab w:val="right" w:leader="dot" w:pos="9016"/>
             </w:tabs>
             <w:rPr>
-              <w:ins w:id="25" w:author="Setup" w:date="2019-06-17T14:20:00Z"/>
+              <w:ins w:id="24" w:author="Setup" w:date="2019-06-17T14:20:00Z"/>
               <w:rFonts w:asciiTheme="minorHAnsi" w:eastAsiaTheme="minorEastAsia" w:hAnsiTheme="minorHAnsi"/>
               <w:noProof/>
               <w:sz w:val="22"/>
@@ -1575,7 +1525,7 @@
               <w:lang w:eastAsia="en-GB"/>
             </w:rPr>
           </w:pPr>
-          <w:ins w:id="26" w:author="Setup" w:date="2019-06-17T14:20:00Z">
+          <w:ins w:id="25" w:author="Setup" w:date="2019-06-17T14:20:00Z">
             <w:r>
               <w:rPr>
                 <w:rStyle w:val="Hyperlink"/>
@@ -1608,12 +1558,6 @@
                 <w:rStyle w:val="Hyperlink"/>
                 <w:noProof/>
               </w:rPr>
-            </w:r>
-            <w:r>
-              <w:rPr>
-                <w:rStyle w:val="Hyperlink"/>
-                <w:noProof/>
-              </w:rPr>
               <w:fldChar w:fldCharType="separate"/>
             </w:r>
             <w:r>
@@ -1644,13 +1588,13 @@
               </w:rPr>
               <w:instrText xml:space="preserve"> PAGEREF _Toc11673651 \h </w:instrText>
             </w:r>
-            <w:r>
-              <w:rPr>
-                <w:noProof/>
-                <w:webHidden/>
-              </w:rPr>
-            </w:r>
           </w:ins>
+          <w:r>
+            <w:rPr>
+              <w:noProof/>
+              <w:webHidden/>
+            </w:rPr>
+          </w:r>
           <w:r>
             <w:rPr>
               <w:noProof/>
@@ -1658,7 +1602,7 @@
             </w:rPr>
             <w:fldChar w:fldCharType="separate"/>
           </w:r>
-          <w:ins w:id="27" w:author="Setup" w:date="2019-06-17T14:20:00Z">
+          <w:ins w:id="26" w:author="Setup" w:date="2019-06-17T14:20:00Z">
             <w:r>
               <w:rPr>
                 <w:noProof/>
@@ -1689,7 +1633,7 @@
               <w:tab w:val="right" w:leader="dot" w:pos="9016"/>
             </w:tabs>
             <w:rPr>
-              <w:ins w:id="28" w:author="Setup" w:date="2019-06-17T14:20:00Z"/>
+              <w:ins w:id="27" w:author="Setup" w:date="2019-06-17T14:20:00Z"/>
               <w:rFonts w:asciiTheme="minorHAnsi" w:eastAsiaTheme="minorEastAsia" w:hAnsiTheme="minorHAnsi"/>
               <w:noProof/>
               <w:sz w:val="22"/>
@@ -1697,7 +1641,7 @@
               <w:lang w:eastAsia="en-GB"/>
             </w:rPr>
           </w:pPr>
-          <w:ins w:id="29" w:author="Setup" w:date="2019-06-17T14:20:00Z">
+          <w:ins w:id="28" w:author="Setup" w:date="2019-06-17T14:20:00Z">
             <w:r>
               <w:rPr>
                 <w:rStyle w:val="Hyperlink"/>
@@ -1730,12 +1674,6 @@
                 <w:rStyle w:val="Hyperlink"/>
                 <w:noProof/>
               </w:rPr>
-            </w:r>
-            <w:r>
-              <w:rPr>
-                <w:rStyle w:val="Hyperlink"/>
-                <w:noProof/>
-              </w:rPr>
               <w:fldChar w:fldCharType="separate"/>
             </w:r>
             <w:r>
@@ -1766,13 +1704,13 @@
               </w:rPr>
               <w:instrText xml:space="preserve"> PAGEREF _Toc11673652 \h </w:instrText>
             </w:r>
-            <w:r>
-              <w:rPr>
-                <w:noProof/>
-                <w:webHidden/>
-              </w:rPr>
-            </w:r>
           </w:ins>
+          <w:r>
+            <w:rPr>
+              <w:noProof/>
+              <w:webHidden/>
+            </w:rPr>
+          </w:r>
           <w:r>
             <w:rPr>
               <w:noProof/>
@@ -1780,7 +1718,7 @@
             </w:rPr>
             <w:fldChar w:fldCharType="separate"/>
           </w:r>
-          <w:ins w:id="30" w:author="Setup" w:date="2019-06-17T14:20:00Z">
+          <w:ins w:id="29" w:author="Setup" w:date="2019-06-17T14:20:00Z">
             <w:r>
               <w:rPr>
                 <w:noProof/>
@@ -1811,7 +1749,7 @@
               <w:tab w:val="right" w:leader="dot" w:pos="9016"/>
             </w:tabs>
             <w:rPr>
-              <w:ins w:id="31" w:author="Setup" w:date="2019-06-17T14:20:00Z"/>
+              <w:ins w:id="30" w:author="Setup" w:date="2019-06-17T14:20:00Z"/>
               <w:rFonts w:asciiTheme="minorHAnsi" w:eastAsiaTheme="minorEastAsia" w:hAnsiTheme="minorHAnsi"/>
               <w:noProof/>
               <w:sz w:val="22"/>
@@ -1819,7 +1757,7 @@
               <w:lang w:eastAsia="en-GB"/>
             </w:rPr>
           </w:pPr>
-          <w:ins w:id="32" w:author="Setup" w:date="2019-06-17T14:20:00Z">
+          <w:ins w:id="31" w:author="Setup" w:date="2019-06-17T14:20:00Z">
             <w:r>
               <w:rPr>
                 <w:rStyle w:val="Hyperlink"/>
@@ -1852,12 +1790,6 @@
                 <w:rStyle w:val="Hyperlink"/>
                 <w:noProof/>
               </w:rPr>
-            </w:r>
-            <w:r>
-              <w:rPr>
-                <w:rStyle w:val="Hyperlink"/>
-                <w:noProof/>
-              </w:rPr>
               <w:fldChar w:fldCharType="separate"/>
             </w:r>
             <w:r>
@@ -1888,13 +1820,13 @@
               </w:rPr>
               <w:instrText xml:space="preserve"> PAGEREF _Toc11673653 \h </w:instrText>
             </w:r>
-            <w:r>
-              <w:rPr>
-                <w:noProof/>
-                <w:webHidden/>
-              </w:rPr>
-            </w:r>
           </w:ins>
+          <w:r>
+            <w:rPr>
+              <w:noProof/>
+              <w:webHidden/>
+            </w:rPr>
+          </w:r>
           <w:r>
             <w:rPr>
               <w:noProof/>
@@ -1902,7 +1834,7 @@
             </w:rPr>
             <w:fldChar w:fldCharType="separate"/>
           </w:r>
-          <w:ins w:id="33" w:author="Setup" w:date="2019-06-17T14:20:00Z">
+          <w:ins w:id="32" w:author="Setup" w:date="2019-06-17T14:20:00Z">
             <w:r>
               <w:rPr>
                 <w:noProof/>
@@ -1933,7 +1865,7 @@
               <w:tab w:val="right" w:leader="dot" w:pos="9016"/>
             </w:tabs>
             <w:rPr>
-              <w:ins w:id="34" w:author="Setup" w:date="2019-06-17T14:20:00Z"/>
+              <w:ins w:id="33" w:author="Setup" w:date="2019-06-17T14:20:00Z"/>
               <w:rFonts w:asciiTheme="minorHAnsi" w:eastAsiaTheme="minorEastAsia" w:hAnsiTheme="minorHAnsi"/>
               <w:noProof/>
               <w:sz w:val="22"/>
@@ -1941,7 +1873,7 @@
               <w:lang w:eastAsia="en-GB"/>
             </w:rPr>
           </w:pPr>
-          <w:ins w:id="35" w:author="Setup" w:date="2019-06-17T14:20:00Z">
+          <w:ins w:id="34" w:author="Setup" w:date="2019-06-17T14:20:00Z">
             <w:r>
               <w:rPr>
                 <w:rStyle w:val="Hyperlink"/>
@@ -1974,12 +1906,6 @@
                 <w:rStyle w:val="Hyperlink"/>
                 <w:noProof/>
               </w:rPr>
-            </w:r>
-            <w:r>
-              <w:rPr>
-                <w:rStyle w:val="Hyperlink"/>
-                <w:noProof/>
-              </w:rPr>
               <w:fldChar w:fldCharType="separate"/>
             </w:r>
             <w:r>
@@ -2010,13 +1936,13 @@
               </w:rPr>
               <w:instrText xml:space="preserve"> PAGEREF _Toc11673654 \h </w:instrText>
             </w:r>
-            <w:r>
-              <w:rPr>
-                <w:noProof/>
-                <w:webHidden/>
-              </w:rPr>
-            </w:r>
           </w:ins>
+          <w:r>
+            <w:rPr>
+              <w:noProof/>
+              <w:webHidden/>
+            </w:rPr>
+          </w:r>
           <w:r>
             <w:rPr>
               <w:noProof/>
@@ -2024,7 +1950,7 @@
             </w:rPr>
             <w:fldChar w:fldCharType="separate"/>
           </w:r>
-          <w:ins w:id="36" w:author="Setup" w:date="2019-06-17T14:20:00Z">
+          <w:ins w:id="35" w:author="Setup" w:date="2019-06-17T14:20:00Z">
             <w:r>
               <w:rPr>
                 <w:noProof/>
@@ -2055,7 +1981,7 @@
               <w:tab w:val="right" w:leader="dot" w:pos="9016"/>
             </w:tabs>
             <w:rPr>
-              <w:ins w:id="37" w:author="Setup" w:date="2019-06-17T14:20:00Z"/>
+              <w:ins w:id="36" w:author="Setup" w:date="2019-06-17T14:20:00Z"/>
               <w:rFonts w:asciiTheme="minorHAnsi" w:eastAsiaTheme="minorEastAsia" w:hAnsiTheme="minorHAnsi"/>
               <w:noProof/>
               <w:sz w:val="22"/>
@@ -2063,7 +1989,7 @@
               <w:lang w:eastAsia="en-GB"/>
             </w:rPr>
           </w:pPr>
-          <w:ins w:id="38" w:author="Setup" w:date="2019-06-17T14:20:00Z">
+          <w:ins w:id="37" w:author="Setup" w:date="2019-06-17T14:20:00Z">
             <w:r>
               <w:rPr>
                 <w:rStyle w:val="Hyperlink"/>
@@ -2096,12 +2022,6 @@
                 <w:rStyle w:val="Hyperlink"/>
                 <w:noProof/>
               </w:rPr>
-            </w:r>
-            <w:r>
-              <w:rPr>
-                <w:rStyle w:val="Hyperlink"/>
-                <w:noProof/>
-              </w:rPr>
               <w:fldChar w:fldCharType="separate"/>
             </w:r>
             <w:r>
@@ -2132,13 +2052,13 @@
               </w:rPr>
               <w:instrText xml:space="preserve"> PAGEREF _Toc11673655 \h </w:instrText>
             </w:r>
-            <w:r>
-              <w:rPr>
-                <w:noProof/>
-                <w:webHidden/>
-              </w:rPr>
-            </w:r>
           </w:ins>
+          <w:r>
+            <w:rPr>
+              <w:noProof/>
+              <w:webHidden/>
+            </w:rPr>
+          </w:r>
           <w:r>
             <w:rPr>
               <w:noProof/>
@@ -2146,7 +2066,7 @@
             </w:rPr>
             <w:fldChar w:fldCharType="separate"/>
           </w:r>
-          <w:ins w:id="39" w:author="Setup" w:date="2019-06-17T14:20:00Z">
+          <w:ins w:id="38" w:author="Setup" w:date="2019-06-17T14:20:00Z">
             <w:r>
               <w:rPr>
                 <w:noProof/>
@@ -2177,7 +2097,7 @@
               <w:tab w:val="right" w:leader="dot" w:pos="9016"/>
             </w:tabs>
             <w:rPr>
-              <w:ins w:id="40" w:author="Setup" w:date="2019-06-17T14:20:00Z"/>
+              <w:ins w:id="39" w:author="Setup" w:date="2019-06-17T14:20:00Z"/>
               <w:rFonts w:asciiTheme="minorHAnsi" w:eastAsiaTheme="minorEastAsia" w:hAnsiTheme="minorHAnsi"/>
               <w:noProof/>
               <w:sz w:val="22"/>
@@ -2185,7 +2105,7 @@
               <w:lang w:eastAsia="en-GB"/>
             </w:rPr>
           </w:pPr>
-          <w:ins w:id="41" w:author="Setup" w:date="2019-06-17T14:20:00Z">
+          <w:ins w:id="40" w:author="Setup" w:date="2019-06-17T14:20:00Z">
             <w:r>
               <w:rPr>
                 <w:rStyle w:val="Hyperlink"/>
@@ -2218,12 +2138,6 @@
                 <w:rStyle w:val="Hyperlink"/>
                 <w:noProof/>
               </w:rPr>
-            </w:r>
-            <w:r>
-              <w:rPr>
-                <w:rStyle w:val="Hyperlink"/>
-                <w:noProof/>
-              </w:rPr>
               <w:fldChar w:fldCharType="separate"/>
             </w:r>
             <w:r>
@@ -2254,13 +2168,13 @@
               </w:rPr>
               <w:instrText xml:space="preserve"> PAGEREF _Toc11673656 \h </w:instrText>
             </w:r>
-            <w:r>
-              <w:rPr>
-                <w:noProof/>
-                <w:webHidden/>
-              </w:rPr>
-            </w:r>
           </w:ins>
+          <w:r>
+            <w:rPr>
+              <w:noProof/>
+              <w:webHidden/>
+            </w:rPr>
+          </w:r>
           <w:r>
             <w:rPr>
               <w:noProof/>
@@ -2268,7 +2182,7 @@
             </w:rPr>
             <w:fldChar w:fldCharType="separate"/>
           </w:r>
-          <w:ins w:id="42" w:author="Setup" w:date="2019-06-17T14:20:00Z">
+          <w:ins w:id="41" w:author="Setup" w:date="2019-06-17T14:20:00Z">
             <w:r>
               <w:rPr>
                 <w:noProof/>
@@ -2299,7 +2213,7 @@
               <w:tab w:val="right" w:leader="dot" w:pos="9016"/>
             </w:tabs>
             <w:rPr>
-              <w:ins w:id="43" w:author="Setup" w:date="2019-06-17T14:20:00Z"/>
+              <w:ins w:id="42" w:author="Setup" w:date="2019-06-17T14:20:00Z"/>
               <w:rFonts w:asciiTheme="minorHAnsi" w:eastAsiaTheme="minorEastAsia" w:hAnsiTheme="minorHAnsi"/>
               <w:noProof/>
               <w:sz w:val="22"/>
@@ -2307,7 +2221,7 @@
               <w:lang w:eastAsia="en-GB"/>
             </w:rPr>
           </w:pPr>
-          <w:ins w:id="44" w:author="Setup" w:date="2019-06-17T14:20:00Z">
+          <w:ins w:id="43" w:author="Setup" w:date="2019-06-17T14:20:00Z">
             <w:r>
               <w:rPr>
                 <w:rStyle w:val="Hyperlink"/>
@@ -2340,12 +2254,6 @@
                 <w:rStyle w:val="Hyperlink"/>
                 <w:noProof/>
               </w:rPr>
-            </w:r>
-            <w:r>
-              <w:rPr>
-                <w:rStyle w:val="Hyperlink"/>
-                <w:noProof/>
-              </w:rPr>
               <w:fldChar w:fldCharType="separate"/>
             </w:r>
             <w:r>
@@ -2384,13 +2292,13 @@
               </w:rPr>
               <w:instrText xml:space="preserve"> PAGEREF _Toc11673657 \h </w:instrText>
             </w:r>
-            <w:r>
-              <w:rPr>
-                <w:noProof/>
-                <w:webHidden/>
-              </w:rPr>
-            </w:r>
           </w:ins>
+          <w:r>
+            <w:rPr>
+              <w:noProof/>
+              <w:webHidden/>
+            </w:rPr>
+          </w:r>
           <w:r>
             <w:rPr>
               <w:noProof/>
@@ -2398,7 +2306,7 @@
             </w:rPr>
             <w:fldChar w:fldCharType="separate"/>
           </w:r>
-          <w:ins w:id="45" w:author="Setup" w:date="2019-06-17T14:20:00Z">
+          <w:ins w:id="44" w:author="Setup" w:date="2019-06-17T14:20:00Z">
             <w:r>
               <w:rPr>
                 <w:noProof/>
@@ -2429,7 +2337,7 @@
               <w:tab w:val="right" w:leader="dot" w:pos="9016"/>
             </w:tabs>
             <w:rPr>
-              <w:ins w:id="46" w:author="Setup" w:date="2019-06-17T14:20:00Z"/>
+              <w:ins w:id="45" w:author="Setup" w:date="2019-06-17T14:20:00Z"/>
               <w:rFonts w:asciiTheme="minorHAnsi" w:eastAsiaTheme="minorEastAsia" w:hAnsiTheme="minorHAnsi"/>
               <w:noProof/>
               <w:sz w:val="22"/>
@@ -2437,7 +2345,7 @@
               <w:lang w:eastAsia="en-GB"/>
             </w:rPr>
           </w:pPr>
-          <w:ins w:id="47" w:author="Setup" w:date="2019-06-17T14:20:00Z">
+          <w:ins w:id="46" w:author="Setup" w:date="2019-06-17T14:20:00Z">
             <w:r>
               <w:rPr>
                 <w:rStyle w:val="Hyperlink"/>
@@ -2470,12 +2378,6 @@
                 <w:rStyle w:val="Hyperlink"/>
                 <w:noProof/>
               </w:rPr>
-            </w:r>
-            <w:r>
-              <w:rPr>
-                <w:rStyle w:val="Hyperlink"/>
-                <w:noProof/>
-              </w:rPr>
               <w:fldChar w:fldCharType="separate"/>
             </w:r>
             <w:r>
@@ -2506,13 +2408,13 @@
               </w:rPr>
               <w:instrText xml:space="preserve"> PAGEREF _Toc11673658 \h </w:instrText>
             </w:r>
-            <w:r>
-              <w:rPr>
-                <w:noProof/>
-                <w:webHidden/>
-              </w:rPr>
-            </w:r>
           </w:ins>
+          <w:r>
+            <w:rPr>
+              <w:noProof/>
+              <w:webHidden/>
+            </w:rPr>
+          </w:r>
           <w:r>
             <w:rPr>
               <w:noProof/>
@@ -2520,7 +2422,7 @@
             </w:rPr>
             <w:fldChar w:fldCharType="separate"/>
           </w:r>
-          <w:ins w:id="48" w:author="Setup" w:date="2019-06-17T14:20:00Z">
+          <w:ins w:id="47" w:author="Setup" w:date="2019-06-17T14:20:00Z">
             <w:r>
               <w:rPr>
                 <w:noProof/>
@@ -2551,7 +2453,7 @@
               <w:tab w:val="right" w:leader="dot" w:pos="9016"/>
             </w:tabs>
             <w:rPr>
-              <w:ins w:id="49" w:author="Setup" w:date="2019-06-17T14:20:00Z"/>
+              <w:ins w:id="48" w:author="Setup" w:date="2019-06-17T14:20:00Z"/>
               <w:rFonts w:asciiTheme="minorHAnsi" w:eastAsiaTheme="minorEastAsia" w:hAnsiTheme="minorHAnsi"/>
               <w:noProof/>
               <w:sz w:val="22"/>
@@ -2559,7 +2461,7 @@
               <w:lang w:eastAsia="en-GB"/>
             </w:rPr>
           </w:pPr>
-          <w:ins w:id="50" w:author="Setup" w:date="2019-06-17T14:20:00Z">
+          <w:ins w:id="49" w:author="Setup" w:date="2019-06-17T14:20:00Z">
             <w:r>
               <w:rPr>
                 <w:rStyle w:val="Hyperlink"/>
@@ -2592,12 +2494,6 @@
                 <w:rStyle w:val="Hyperlink"/>
                 <w:noProof/>
               </w:rPr>
-            </w:r>
-            <w:r>
-              <w:rPr>
-                <w:rStyle w:val="Hyperlink"/>
-                <w:noProof/>
-              </w:rPr>
               <w:fldChar w:fldCharType="separate"/>
             </w:r>
             <w:r>
@@ -2628,13 +2524,13 @@
               </w:rPr>
               <w:instrText xml:space="preserve"> PAGEREF _Toc11673659 \h </w:instrText>
             </w:r>
-            <w:r>
-              <w:rPr>
-                <w:noProof/>
-                <w:webHidden/>
-              </w:rPr>
-            </w:r>
           </w:ins>
+          <w:r>
+            <w:rPr>
+              <w:noProof/>
+              <w:webHidden/>
+            </w:rPr>
+          </w:r>
           <w:r>
             <w:rPr>
               <w:noProof/>
@@ -2642,7 +2538,7 @@
             </w:rPr>
             <w:fldChar w:fldCharType="separate"/>
           </w:r>
-          <w:ins w:id="51" w:author="Setup" w:date="2019-06-17T14:20:00Z">
+          <w:ins w:id="50" w:author="Setup" w:date="2019-06-17T14:20:00Z">
             <w:r>
               <w:rPr>
                 <w:noProof/>
@@ -2673,7 +2569,7 @@
               <w:tab w:val="right" w:leader="dot" w:pos="9016"/>
             </w:tabs>
             <w:rPr>
-              <w:ins w:id="52" w:author="Setup" w:date="2019-06-17T14:20:00Z"/>
+              <w:ins w:id="51" w:author="Setup" w:date="2019-06-17T14:20:00Z"/>
               <w:rFonts w:asciiTheme="minorHAnsi" w:eastAsiaTheme="minorEastAsia" w:hAnsiTheme="minorHAnsi"/>
               <w:noProof/>
               <w:sz w:val="22"/>
@@ -2681,7 +2577,7 @@
               <w:lang w:eastAsia="en-GB"/>
             </w:rPr>
           </w:pPr>
-          <w:ins w:id="53" w:author="Setup" w:date="2019-06-17T14:20:00Z">
+          <w:ins w:id="52" w:author="Setup" w:date="2019-06-17T14:20:00Z">
             <w:r>
               <w:rPr>
                 <w:rStyle w:val="Hyperlink"/>
@@ -2714,12 +2610,6 @@
                 <w:rStyle w:val="Hyperlink"/>
                 <w:noProof/>
               </w:rPr>
-            </w:r>
-            <w:r>
-              <w:rPr>
-                <w:rStyle w:val="Hyperlink"/>
-                <w:noProof/>
-              </w:rPr>
               <w:fldChar w:fldCharType="separate"/>
             </w:r>
             <w:r>
@@ -2750,13 +2640,13 @@
               </w:rPr>
               <w:instrText xml:space="preserve"> PAGEREF _Toc11673660 \h </w:instrText>
             </w:r>
-            <w:r>
-              <w:rPr>
-                <w:noProof/>
-                <w:webHidden/>
-              </w:rPr>
-            </w:r>
           </w:ins>
+          <w:r>
+            <w:rPr>
+              <w:noProof/>
+              <w:webHidden/>
+            </w:rPr>
+          </w:r>
           <w:r>
             <w:rPr>
               <w:noProof/>
@@ -2764,7 +2654,7 @@
             </w:rPr>
             <w:fldChar w:fldCharType="separate"/>
           </w:r>
-          <w:ins w:id="54" w:author="Setup" w:date="2019-06-17T14:20:00Z">
+          <w:ins w:id="53" w:author="Setup" w:date="2019-06-17T14:20:00Z">
             <w:r>
               <w:rPr>
                 <w:noProof/>
@@ -2795,7 +2685,7 @@
               <w:tab w:val="right" w:leader="dot" w:pos="9016"/>
             </w:tabs>
             <w:rPr>
-              <w:ins w:id="55" w:author="Setup" w:date="2019-06-17T14:20:00Z"/>
+              <w:ins w:id="54" w:author="Setup" w:date="2019-06-17T14:20:00Z"/>
               <w:rFonts w:asciiTheme="minorHAnsi" w:eastAsiaTheme="minorEastAsia" w:hAnsiTheme="minorHAnsi"/>
               <w:noProof/>
               <w:sz w:val="22"/>
@@ -2803,7 +2693,7 @@
               <w:lang w:eastAsia="en-GB"/>
             </w:rPr>
           </w:pPr>
-          <w:ins w:id="56" w:author="Setup" w:date="2019-06-17T14:20:00Z">
+          <w:ins w:id="55" w:author="Setup" w:date="2019-06-17T14:20:00Z">
             <w:r>
               <w:rPr>
                 <w:rStyle w:val="Hyperlink"/>
@@ -2836,12 +2726,6 @@
                 <w:rStyle w:val="Hyperlink"/>
                 <w:noProof/>
               </w:rPr>
-            </w:r>
-            <w:r>
-              <w:rPr>
-                <w:rStyle w:val="Hyperlink"/>
-                <w:noProof/>
-              </w:rPr>
               <w:fldChar w:fldCharType="separate"/>
             </w:r>
             <w:r>
@@ -2872,13 +2756,13 @@
               </w:rPr>
               <w:instrText xml:space="preserve"> PAGEREF _Toc11673661 \h </w:instrText>
             </w:r>
-            <w:r>
-              <w:rPr>
-                <w:noProof/>
-                <w:webHidden/>
-              </w:rPr>
-            </w:r>
           </w:ins>
+          <w:r>
+            <w:rPr>
+              <w:noProof/>
+              <w:webHidden/>
+            </w:rPr>
+          </w:r>
           <w:r>
             <w:rPr>
               <w:noProof/>
@@ -2886,7 +2770,7 @@
             </w:rPr>
             <w:fldChar w:fldCharType="separate"/>
           </w:r>
-          <w:ins w:id="57" w:author="Setup" w:date="2019-06-17T14:20:00Z">
+          <w:ins w:id="56" w:author="Setup" w:date="2019-06-17T14:20:00Z">
             <w:r>
               <w:rPr>
                 <w:noProof/>
@@ -2917,7 +2801,7 @@
               <w:tab w:val="right" w:leader="dot" w:pos="9016"/>
             </w:tabs>
             <w:rPr>
-              <w:ins w:id="58" w:author="Setup" w:date="2019-06-17T14:20:00Z"/>
+              <w:ins w:id="57" w:author="Setup" w:date="2019-06-17T14:20:00Z"/>
               <w:rFonts w:asciiTheme="minorHAnsi" w:eastAsiaTheme="minorEastAsia" w:hAnsiTheme="minorHAnsi"/>
               <w:noProof/>
               <w:sz w:val="22"/>
@@ -2925,7 +2809,7 @@
               <w:lang w:eastAsia="en-GB"/>
             </w:rPr>
           </w:pPr>
-          <w:ins w:id="59" w:author="Setup" w:date="2019-06-17T14:20:00Z">
+          <w:ins w:id="58" w:author="Setup" w:date="2019-06-17T14:20:00Z">
             <w:r>
               <w:rPr>
                 <w:rStyle w:val="Hyperlink"/>
@@ -2958,12 +2842,6 @@
                 <w:rStyle w:val="Hyperlink"/>
                 <w:noProof/>
               </w:rPr>
-            </w:r>
-            <w:r>
-              <w:rPr>
-                <w:rStyle w:val="Hyperlink"/>
-                <w:noProof/>
-              </w:rPr>
               <w:fldChar w:fldCharType="separate"/>
             </w:r>
             <w:r>
@@ -2994,13 +2872,13 @@
               </w:rPr>
               <w:instrText xml:space="preserve"> PAGEREF _Toc11673662 \h </w:instrText>
             </w:r>
-            <w:r>
-              <w:rPr>
-                <w:noProof/>
-                <w:webHidden/>
-              </w:rPr>
-            </w:r>
           </w:ins>
+          <w:r>
+            <w:rPr>
+              <w:noProof/>
+              <w:webHidden/>
+            </w:rPr>
+          </w:r>
           <w:r>
             <w:rPr>
               <w:noProof/>
@@ -3008,7 +2886,7 @@
             </w:rPr>
             <w:fldChar w:fldCharType="separate"/>
           </w:r>
-          <w:ins w:id="60" w:author="Setup" w:date="2019-06-17T14:20:00Z">
+          <w:ins w:id="59" w:author="Setup" w:date="2019-06-17T14:20:00Z">
             <w:r>
               <w:rPr>
                 <w:noProof/>
@@ -3039,7 +2917,7 @@
               <w:tab w:val="right" w:leader="dot" w:pos="9016"/>
             </w:tabs>
             <w:rPr>
-              <w:ins w:id="61" w:author="Setup" w:date="2019-06-17T14:20:00Z"/>
+              <w:ins w:id="60" w:author="Setup" w:date="2019-06-17T14:20:00Z"/>
               <w:rFonts w:asciiTheme="minorHAnsi" w:eastAsiaTheme="minorEastAsia" w:hAnsiTheme="minorHAnsi"/>
               <w:noProof/>
               <w:sz w:val="22"/>
@@ -3047,7 +2925,7 @@
               <w:lang w:eastAsia="en-GB"/>
             </w:rPr>
           </w:pPr>
-          <w:ins w:id="62" w:author="Setup" w:date="2019-06-17T14:20:00Z">
+          <w:ins w:id="61" w:author="Setup" w:date="2019-06-17T14:20:00Z">
             <w:r>
               <w:rPr>
                 <w:rStyle w:val="Hyperlink"/>
@@ -3080,12 +2958,6 @@
                 <w:rStyle w:val="Hyperlink"/>
                 <w:noProof/>
               </w:rPr>
-            </w:r>
-            <w:r>
-              <w:rPr>
-                <w:rStyle w:val="Hyperlink"/>
-                <w:noProof/>
-              </w:rPr>
               <w:fldChar w:fldCharType="separate"/>
             </w:r>
             <w:r>
@@ -3116,13 +2988,13 @@
               </w:rPr>
               <w:instrText xml:space="preserve"> PAGEREF _Toc11673663 \h </w:instrText>
             </w:r>
-            <w:r>
-              <w:rPr>
-                <w:noProof/>
-                <w:webHidden/>
-              </w:rPr>
-            </w:r>
           </w:ins>
+          <w:r>
+            <w:rPr>
+              <w:noProof/>
+              <w:webHidden/>
+            </w:rPr>
+          </w:r>
           <w:r>
             <w:rPr>
               <w:noProof/>
@@ -3130,7 +3002,7 @@
             </w:rPr>
             <w:fldChar w:fldCharType="separate"/>
           </w:r>
-          <w:ins w:id="63" w:author="Setup" w:date="2019-06-17T14:20:00Z">
+          <w:ins w:id="62" w:author="Setup" w:date="2019-06-17T14:20:00Z">
             <w:r>
               <w:rPr>
                 <w:noProof/>
@@ -3161,7 +3033,7 @@
               <w:tab w:val="right" w:leader="dot" w:pos="9016"/>
             </w:tabs>
             <w:rPr>
-              <w:ins w:id="64" w:author="Setup" w:date="2019-06-17T14:20:00Z"/>
+              <w:ins w:id="63" w:author="Setup" w:date="2019-06-17T14:20:00Z"/>
               <w:rFonts w:asciiTheme="minorHAnsi" w:eastAsiaTheme="minorEastAsia" w:hAnsiTheme="minorHAnsi"/>
               <w:noProof/>
               <w:sz w:val="22"/>
@@ -3169,7 +3041,7 @@
               <w:lang w:eastAsia="en-GB"/>
             </w:rPr>
           </w:pPr>
-          <w:ins w:id="65" w:author="Setup" w:date="2019-06-17T14:20:00Z">
+          <w:ins w:id="64" w:author="Setup" w:date="2019-06-17T14:20:00Z">
             <w:r>
               <w:rPr>
                 <w:rStyle w:val="Hyperlink"/>
@@ -3202,12 +3074,6 @@
                 <w:rStyle w:val="Hyperlink"/>
                 <w:noProof/>
               </w:rPr>
-            </w:r>
-            <w:r>
-              <w:rPr>
-                <w:rStyle w:val="Hyperlink"/>
-                <w:noProof/>
-              </w:rPr>
               <w:fldChar w:fldCharType="separate"/>
             </w:r>
             <w:r>
@@ -3238,13 +3104,13 @@
               </w:rPr>
               <w:instrText xml:space="preserve"> PAGEREF _Toc11673664 \h </w:instrText>
             </w:r>
-            <w:r>
-              <w:rPr>
-                <w:noProof/>
-                <w:webHidden/>
-              </w:rPr>
-            </w:r>
           </w:ins>
+          <w:r>
+            <w:rPr>
+              <w:noProof/>
+              <w:webHidden/>
+            </w:rPr>
+          </w:r>
           <w:r>
             <w:rPr>
               <w:noProof/>
@@ -3252,7 +3118,7 @@
             </w:rPr>
             <w:fldChar w:fldCharType="separate"/>
           </w:r>
-          <w:ins w:id="66" w:author="Setup" w:date="2019-06-17T14:20:00Z">
+          <w:ins w:id="65" w:author="Setup" w:date="2019-06-17T14:20:00Z">
             <w:r>
               <w:rPr>
                 <w:noProof/>
@@ -3283,7 +3149,7 @@
               <w:tab w:val="right" w:leader="dot" w:pos="9016"/>
             </w:tabs>
             <w:rPr>
-              <w:ins w:id="67" w:author="Setup" w:date="2019-06-17T14:20:00Z"/>
+              <w:ins w:id="66" w:author="Setup" w:date="2019-06-17T14:20:00Z"/>
               <w:rFonts w:asciiTheme="minorHAnsi" w:eastAsiaTheme="minorEastAsia" w:hAnsiTheme="minorHAnsi"/>
               <w:noProof/>
               <w:sz w:val="22"/>
@@ -3291,7 +3157,7 @@
               <w:lang w:eastAsia="en-GB"/>
             </w:rPr>
           </w:pPr>
-          <w:ins w:id="68" w:author="Setup" w:date="2019-06-17T14:20:00Z">
+          <w:ins w:id="67" w:author="Setup" w:date="2019-06-17T14:20:00Z">
             <w:r>
               <w:rPr>
                 <w:rStyle w:val="Hyperlink"/>
@@ -3324,12 +3190,6 @@
                 <w:rStyle w:val="Hyperlink"/>
                 <w:noProof/>
               </w:rPr>
-            </w:r>
-            <w:r>
-              <w:rPr>
-                <w:rStyle w:val="Hyperlink"/>
-                <w:noProof/>
-              </w:rPr>
               <w:fldChar w:fldCharType="separate"/>
             </w:r>
             <w:r>
@@ -3360,13 +3220,13 @@
               </w:rPr>
               <w:instrText xml:space="preserve"> PAGEREF _Toc11673665 \h </w:instrText>
             </w:r>
-            <w:r>
-              <w:rPr>
-                <w:noProof/>
-                <w:webHidden/>
-              </w:rPr>
-            </w:r>
           </w:ins>
+          <w:r>
+            <w:rPr>
+              <w:noProof/>
+              <w:webHidden/>
+            </w:rPr>
+          </w:r>
           <w:r>
             <w:rPr>
               <w:noProof/>
@@ -3374,7 +3234,7 @@
             </w:rPr>
             <w:fldChar w:fldCharType="separate"/>
           </w:r>
-          <w:ins w:id="69" w:author="Setup" w:date="2019-06-17T14:20:00Z">
+          <w:ins w:id="68" w:author="Setup" w:date="2019-06-17T14:20:00Z">
             <w:r>
               <w:rPr>
                 <w:noProof/>
@@ -3405,7 +3265,7 @@
               <w:tab w:val="right" w:leader="dot" w:pos="9016"/>
             </w:tabs>
             <w:rPr>
-              <w:ins w:id="70" w:author="Setup" w:date="2019-06-17T14:20:00Z"/>
+              <w:ins w:id="69" w:author="Setup" w:date="2019-06-17T14:20:00Z"/>
               <w:rFonts w:asciiTheme="minorHAnsi" w:eastAsiaTheme="minorEastAsia" w:hAnsiTheme="minorHAnsi"/>
               <w:noProof/>
               <w:sz w:val="22"/>
@@ -3413,7 +3273,7 @@
               <w:lang w:eastAsia="en-GB"/>
             </w:rPr>
           </w:pPr>
-          <w:ins w:id="71" w:author="Setup" w:date="2019-06-17T14:20:00Z">
+          <w:ins w:id="70" w:author="Setup" w:date="2019-06-17T14:20:00Z">
             <w:r>
               <w:rPr>
                 <w:rStyle w:val="Hyperlink"/>
@@ -3446,12 +3306,6 @@
                 <w:rStyle w:val="Hyperlink"/>
                 <w:noProof/>
               </w:rPr>
-            </w:r>
-            <w:r>
-              <w:rPr>
-                <w:rStyle w:val="Hyperlink"/>
-                <w:noProof/>
-              </w:rPr>
               <w:fldChar w:fldCharType="separate"/>
             </w:r>
             <w:r>
@@ -3482,13 +3336,13 @@
               </w:rPr>
               <w:instrText xml:space="preserve"> PAGEREF _Toc11673666 \h </w:instrText>
             </w:r>
-            <w:r>
-              <w:rPr>
-                <w:noProof/>
-                <w:webHidden/>
-              </w:rPr>
-            </w:r>
           </w:ins>
+          <w:r>
+            <w:rPr>
+              <w:noProof/>
+              <w:webHidden/>
+            </w:rPr>
+          </w:r>
           <w:r>
             <w:rPr>
               <w:noProof/>
@@ -3496,7 +3350,7 @@
             </w:rPr>
             <w:fldChar w:fldCharType="separate"/>
           </w:r>
-          <w:ins w:id="72" w:author="Setup" w:date="2019-06-17T14:20:00Z">
+          <w:ins w:id="71" w:author="Setup" w:date="2019-06-17T14:20:00Z">
             <w:r>
               <w:rPr>
                 <w:noProof/>
@@ -3527,7 +3381,7 @@
               <w:tab w:val="right" w:leader="dot" w:pos="9016"/>
             </w:tabs>
             <w:rPr>
-              <w:ins w:id="73" w:author="Setup" w:date="2019-06-17T14:20:00Z"/>
+              <w:ins w:id="72" w:author="Setup" w:date="2019-06-17T14:20:00Z"/>
               <w:rFonts w:asciiTheme="minorHAnsi" w:eastAsiaTheme="minorEastAsia" w:hAnsiTheme="minorHAnsi"/>
               <w:noProof/>
               <w:sz w:val="22"/>
@@ -3535,7 +3389,7 @@
               <w:lang w:eastAsia="en-GB"/>
             </w:rPr>
           </w:pPr>
-          <w:ins w:id="74" w:author="Setup" w:date="2019-06-17T14:20:00Z">
+          <w:ins w:id="73" w:author="Setup" w:date="2019-06-17T14:20:00Z">
             <w:r>
               <w:rPr>
                 <w:rStyle w:val="Hyperlink"/>
@@ -3568,12 +3422,6 @@
                 <w:rStyle w:val="Hyperlink"/>
                 <w:noProof/>
               </w:rPr>
-            </w:r>
-            <w:r>
-              <w:rPr>
-                <w:rStyle w:val="Hyperlink"/>
-                <w:noProof/>
-              </w:rPr>
               <w:fldChar w:fldCharType="separate"/>
             </w:r>
             <w:r>
@@ -3604,13 +3452,13 @@
               </w:rPr>
               <w:instrText xml:space="preserve"> PAGEREF _Toc11673667 \h </w:instrText>
             </w:r>
-            <w:r>
-              <w:rPr>
-                <w:noProof/>
-                <w:webHidden/>
-              </w:rPr>
-            </w:r>
           </w:ins>
+          <w:r>
+            <w:rPr>
+              <w:noProof/>
+              <w:webHidden/>
+            </w:rPr>
+          </w:r>
           <w:r>
             <w:rPr>
               <w:noProof/>
@@ -3618,7 +3466,7 @@
             </w:rPr>
             <w:fldChar w:fldCharType="separate"/>
           </w:r>
-          <w:ins w:id="75" w:author="Setup" w:date="2019-06-17T14:20:00Z">
+          <w:ins w:id="74" w:author="Setup" w:date="2019-06-17T14:20:00Z">
             <w:r>
               <w:rPr>
                 <w:noProof/>
@@ -3649,7 +3497,7 @@
               <w:tab w:val="right" w:leader="dot" w:pos="9016"/>
             </w:tabs>
             <w:rPr>
-              <w:ins w:id="76" w:author="Setup" w:date="2019-06-17T14:20:00Z"/>
+              <w:ins w:id="75" w:author="Setup" w:date="2019-06-17T14:20:00Z"/>
               <w:rFonts w:asciiTheme="minorHAnsi" w:eastAsiaTheme="minorEastAsia" w:hAnsiTheme="minorHAnsi"/>
               <w:noProof/>
               <w:sz w:val="22"/>
@@ -3657,7 +3505,7 @@
               <w:lang w:eastAsia="en-GB"/>
             </w:rPr>
           </w:pPr>
-          <w:ins w:id="77" w:author="Setup" w:date="2019-06-17T14:20:00Z">
+          <w:ins w:id="76" w:author="Setup" w:date="2019-06-17T14:20:00Z">
             <w:r>
               <w:rPr>
                 <w:rStyle w:val="Hyperlink"/>
@@ -3690,12 +3538,6 @@
                 <w:rStyle w:val="Hyperlink"/>
                 <w:noProof/>
               </w:rPr>
-            </w:r>
-            <w:r>
-              <w:rPr>
-                <w:rStyle w:val="Hyperlink"/>
-                <w:noProof/>
-              </w:rPr>
               <w:fldChar w:fldCharType="separate"/>
             </w:r>
             <w:r>
@@ -3726,13 +3568,13 @@
               </w:rPr>
               <w:instrText xml:space="preserve"> PAGEREF _Toc11673668 \h </w:instrText>
             </w:r>
-            <w:r>
-              <w:rPr>
-                <w:noProof/>
-                <w:webHidden/>
-              </w:rPr>
-            </w:r>
           </w:ins>
+          <w:r>
+            <w:rPr>
+              <w:noProof/>
+              <w:webHidden/>
+            </w:rPr>
+          </w:r>
           <w:r>
             <w:rPr>
               <w:noProof/>
@@ -3740,7 +3582,7 @@
             </w:rPr>
             <w:fldChar w:fldCharType="separate"/>
           </w:r>
-          <w:ins w:id="78" w:author="Setup" w:date="2019-06-17T14:20:00Z">
+          <w:ins w:id="77" w:author="Setup" w:date="2019-06-17T14:20:00Z">
             <w:r>
               <w:rPr>
                 <w:noProof/>
@@ -3771,7 +3613,7 @@
               <w:tab w:val="right" w:leader="dot" w:pos="9016"/>
             </w:tabs>
             <w:rPr>
-              <w:ins w:id="79" w:author="Setup" w:date="2019-06-17T14:20:00Z"/>
+              <w:ins w:id="78" w:author="Setup" w:date="2019-06-17T14:20:00Z"/>
               <w:rFonts w:asciiTheme="minorHAnsi" w:eastAsiaTheme="minorEastAsia" w:hAnsiTheme="minorHAnsi"/>
               <w:noProof/>
               <w:sz w:val="22"/>
@@ -3779,7 +3621,7 @@
               <w:lang w:eastAsia="en-GB"/>
             </w:rPr>
           </w:pPr>
-          <w:ins w:id="80" w:author="Setup" w:date="2019-06-17T14:20:00Z">
+          <w:ins w:id="79" w:author="Setup" w:date="2019-06-17T14:20:00Z">
             <w:r>
               <w:rPr>
                 <w:rStyle w:val="Hyperlink"/>
@@ -3812,12 +3654,6 @@
                 <w:rStyle w:val="Hyperlink"/>
                 <w:noProof/>
               </w:rPr>
-            </w:r>
-            <w:r>
-              <w:rPr>
-                <w:rStyle w:val="Hyperlink"/>
-                <w:noProof/>
-              </w:rPr>
               <w:fldChar w:fldCharType="separate"/>
             </w:r>
             <w:r>
@@ -3848,13 +3684,13 @@
               </w:rPr>
               <w:instrText xml:space="preserve"> PAGEREF _Toc11673669 \h </w:instrText>
             </w:r>
-            <w:r>
-              <w:rPr>
-                <w:noProof/>
-                <w:webHidden/>
-              </w:rPr>
-            </w:r>
           </w:ins>
+          <w:r>
+            <w:rPr>
+              <w:noProof/>
+              <w:webHidden/>
+            </w:rPr>
+          </w:r>
           <w:r>
             <w:rPr>
               <w:noProof/>
@@ -3862,7 +3698,7 @@
             </w:rPr>
             <w:fldChar w:fldCharType="separate"/>
           </w:r>
-          <w:ins w:id="81" w:author="Setup" w:date="2019-06-17T14:20:00Z">
+          <w:ins w:id="80" w:author="Setup" w:date="2019-06-17T14:20:00Z">
             <w:r>
               <w:rPr>
                 <w:noProof/>
@@ -3917,7 +3753,7 @@
         <w:pStyle w:val="Heading1"/>
         <w:ind w:left="432" w:hanging="432"/>
       </w:pPr>
-      <w:bookmarkStart w:id="82" w:name="_Toc11673643"/>
+      <w:bookmarkStart w:id="81" w:name="_Toc11673643"/>
       <w:r>
         <w:lastRenderedPageBreak/>
         <w:t xml:space="preserve">1.0 </w:t>
@@ -3925,27 +3761,27 @@
       <w:r>
         <w:t>Introduction</w:t>
       </w:r>
+      <w:bookmarkEnd w:id="81"/>
+      <w:r>
+        <w:t xml:space="preserve"> </w:t>
+      </w:r>
+    </w:p>
+    <w:p/>
+    <w:p>
+      <w:pPr>
+        <w:pStyle w:val="Heading2"/>
+      </w:pPr>
+      <w:bookmarkStart w:id="82" w:name="_Toc11673644"/>
+      <w:r>
+        <w:t xml:space="preserve">1.1 </w:t>
+      </w:r>
+      <w:r>
+        <w:t>B</w:t>
+      </w:r>
+      <w:r>
+        <w:t>ackground</w:t>
+      </w:r>
       <w:bookmarkEnd w:id="82"/>
-      <w:r>
-        <w:t xml:space="preserve"> </w:t>
-      </w:r>
-    </w:p>
-    <w:p/>
-    <w:p>
-      <w:pPr>
-        <w:pStyle w:val="Heading2"/>
-      </w:pPr>
-      <w:bookmarkStart w:id="83" w:name="_Toc11673644"/>
-      <w:r>
-        <w:t xml:space="preserve">1.1 </w:t>
-      </w:r>
-      <w:r>
-        <w:t>B</w:t>
-      </w:r>
-      <w:r>
-        <w:t>ackground</w:t>
-      </w:r>
-      <w:bookmarkEnd w:id="83"/>
     </w:p>
     <w:p/>
     <w:p>
@@ -4062,14 +3898,27 @@
       <w:r>
         <w:t xml:space="preserve">Figure </w:t>
       </w:r>
-      <w:fldSimple w:instr=" SEQ Figure \* ARABIC ">
-        <w:r>
-          <w:rPr>
-            <w:noProof/>
-          </w:rPr>
-          <w:t>1</w:t>
-        </w:r>
-      </w:fldSimple>
+      <w:r>
+        <w:fldChar w:fldCharType="begin"/>
+      </w:r>
+      <w:r>
+        <w:instrText xml:space="preserve"> SEQ Figure \* ARABIC </w:instrText>
+      </w:r>
+      <w:r>
+        <w:fldChar w:fldCharType="separate"/>
+      </w:r>
+      <w:r>
+        <w:rPr>
+          <w:noProof/>
+        </w:rPr>
+        <w:t>1</w:t>
+      </w:r>
+      <w:r>
+        <w:rPr>
+          <w:noProof/>
+        </w:rPr>
+        <w:fldChar w:fldCharType="end"/>
+      </w:r>
       <w:r>
         <w:t xml:space="preserve">: </w:t>
       </w:r>
@@ -4095,7 +3944,7 @@
       <w:pPr>
         <w:pStyle w:val="Heading2"/>
       </w:pPr>
-      <w:bookmarkStart w:id="84" w:name="_Toc11673645"/>
+      <w:bookmarkStart w:id="83" w:name="_Toc11673645"/>
       <w:r>
         <w:lastRenderedPageBreak/>
         <w:t xml:space="preserve">1.2 </w:t>
@@ -4106,8 +3955,8 @@
       <w:r>
         <w:t>escription</w:t>
       </w:r>
-      <w:bookmarkEnd w:id="84"/>
-      <w:del w:id="85" w:author="Dillon, Christopher" w:date="2019-06-14T16:10:00Z">
+      <w:bookmarkEnd w:id="83"/>
+      <w:del w:id="84" w:author="Dillon, Christopher" w:date="2019-06-14T16:10:00Z">
         <w:r>
           <w:delText>:</w:delText>
         </w:r>
@@ -4116,27 +3965,27 @@
     <w:p>
       <w:pPr>
         <w:rPr>
-          <w:ins w:id="86" w:author="Setup" w:date="2019-06-17T12:49:00Z"/>
-        </w:rPr>
-      </w:pPr>
-    </w:p>
-    <w:p>
-      <w:pPr>
-        <w:rPr>
-          <w:del w:id="87" w:author="Setup" w:date="2019-06-17T12:52:00Z"/>
-        </w:rPr>
-      </w:pPr>
-      <w:ins w:id="88" w:author="Setup" w:date="2019-06-17T12:50:00Z">
+          <w:ins w:id="85" w:author="Setup" w:date="2019-06-17T12:49:00Z"/>
+        </w:rPr>
+      </w:pPr>
+    </w:p>
+    <w:p>
+      <w:pPr>
+        <w:rPr>
+          <w:del w:id="86" w:author="Setup" w:date="2019-06-17T12:52:00Z"/>
+        </w:rPr>
+      </w:pPr>
+      <w:ins w:id="87" w:author="Setup" w:date="2019-06-17T12:50:00Z">
         <w:r>
           <w:t>Modern IoT-based security systems pose various security risks to the individual. With the majority of these services using cloud technology, there is a larger scope of security concerns</w:t>
         </w:r>
       </w:ins>
-      <w:ins w:id="89" w:author="Anna Lito Michala" w:date="2019-06-17T14:06:00Z">
+      <w:ins w:id="88" w:author="Anna Lito Michala" w:date="2019-06-17T14:06:00Z">
         <w:r>
           <w:t xml:space="preserve"> covering the full system stack</w:t>
         </w:r>
       </w:ins>
-      <w:ins w:id="90" w:author="Setup" w:date="2019-06-17T12:50:00Z">
+      <w:ins w:id="89" w:author="Setup" w:date="2019-06-17T12:50:00Z">
         <w:r>
           <w:t xml:space="preserve">. </w:t>
         </w:r>
@@ -4145,22 +3994,22 @@
     <w:p>
       <w:pPr>
         <w:rPr>
-          <w:del w:id="91" w:author="Setup" w:date="2019-06-17T12:51:00Z"/>
-        </w:rPr>
-      </w:pPr>
-      <w:del w:id="92" w:author="Setup" w:date="2019-06-17T12:51:00Z">
+          <w:del w:id="90" w:author="Setup" w:date="2019-06-17T12:51:00Z"/>
+        </w:rPr>
+      </w:pPr>
+      <w:del w:id="91" w:author="Setup" w:date="2019-06-17T12:51:00Z">
         <w:r>
           <w:delText>Modern IoT based security systems pose various security risks to the individual. As the majority of these services use cloud technology, the risk of security or information leaks become much more probable and concerning, with malicious access to the cloud service leading to potential massive data breaches and privacy concerns. The individual that uses such services has no control</w:delText>
         </w:r>
       </w:del>
-      <w:ins w:id="93" w:author="Anna Lito Michala" w:date="2019-06-14T14:44:00Z">
-        <w:del w:id="94" w:author="Setup" w:date="2019-06-17T12:51:00Z">
+      <w:ins w:id="92" w:author="Anna Lito Michala" w:date="2019-06-14T14:44:00Z">
+        <w:del w:id="93" w:author="Setup" w:date="2019-06-17T12:51:00Z">
           <w:r>
             <w:delText>is often offered little control</w:delText>
           </w:r>
         </w:del>
       </w:ins>
-      <w:del w:id="95" w:author="Setup" w:date="2019-06-17T12:51:00Z">
+      <w:del w:id="94" w:author="Setup" w:date="2019-06-17T12:51:00Z">
         <w:r>
           <w:delText xml:space="preserve"> over how their data is collected, stored and sold, highlighting the concern of privacy.</w:delText>
         </w:r>
@@ -4169,10 +4018,10 @@
     <w:p>
       <w:pPr>
         <w:rPr>
-          <w:del w:id="96" w:author="Setup" w:date="2019-06-17T12:52:00Z"/>
-        </w:rPr>
-      </w:pPr>
-      <w:ins w:id="97" w:author="Setup" w:date="2019-06-17T12:52:00Z">
+          <w:del w:id="95" w:author="Setup" w:date="2019-06-17T12:52:00Z"/>
+        </w:rPr>
+      </w:pPr>
+      <w:ins w:id="96" w:author="Setup" w:date="2019-06-17T12:52:00Z">
         <w:r>
           <w:t xml:space="preserve"> </w:t>
         </w:r>
@@ -4182,7 +4031,7 @@
       <w:r>
         <w:t xml:space="preserve">The development of a home security system using a Raspberry Pi model is proposed to </w:t>
       </w:r>
-      <w:del w:id="98" w:author="Setup" w:date="2019-06-17T12:52:00Z">
+      <w:del w:id="97" w:author="Setup" w:date="2019-06-17T12:52:00Z">
         <w:r>
           <w:delText>deal with the aforementioned challenges</w:delText>
         </w:r>
@@ -4190,17 +4039,17 @@
       <w:r>
         <w:t xml:space="preserve">create a system with a smaller scope of security vulnerabilities using local </w:t>
       </w:r>
-      <w:ins w:id="99" w:author="Anna Lito Michala" w:date="2019-06-17T14:06:00Z">
+      <w:ins w:id="98" w:author="Anna Lito Michala" w:date="2019-06-17T14:06:00Z">
         <w:r>
           <w:t xml:space="preserve">data </w:t>
         </w:r>
       </w:ins>
-      <w:ins w:id="100" w:author="Setup" w:date="2019-06-17T12:52:00Z">
+      <w:ins w:id="99" w:author="Setup" w:date="2019-06-17T12:52:00Z">
         <w:r>
           <w:t>storage</w:t>
         </w:r>
       </w:ins>
-      <w:ins w:id="101" w:author="Anna Lito Michala" w:date="2019-06-17T14:06:00Z">
+      <w:ins w:id="100" w:author="Anna Lito Michala" w:date="2019-06-17T14:06:00Z">
         <w:r>
           <w:t xml:space="preserve"> to reduce information exposure over the system</w:t>
         </w:r>
@@ -4208,7 +4057,7 @@
       <w:r>
         <w:t>.</w:t>
       </w:r>
-      <w:ins w:id="102" w:author="Setup" w:date="2019-06-17T12:55:00Z">
+      <w:ins w:id="101" w:author="Setup" w:date="2019-06-17T12:55:00Z">
         <w:r>
           <w:t xml:space="preserve"> The Raspberry Pi will interact with a smart phone app, with each family member having access to the application.</w:t>
         </w:r>
@@ -4216,62 +4065,62 @@
       <w:r>
         <w:t xml:space="preserve"> </w:t>
       </w:r>
-      <w:commentRangeStart w:id="103"/>
-      <w:del w:id="104" w:author="Setup" w:date="2019-06-17T12:52:00Z">
+      <w:commentRangeStart w:id="102"/>
+      <w:del w:id="103" w:author="Setup" w:date="2019-06-17T12:52:00Z">
         <w:r>
           <w:delText xml:space="preserve">By storing information </w:delText>
         </w:r>
       </w:del>
-      <w:ins w:id="105" w:author="Anna Lito Michala" w:date="2019-06-14T14:48:00Z">
-        <w:del w:id="106" w:author="Setup" w:date="2019-06-17T12:52:00Z">
+      <w:ins w:id="104" w:author="Anna Lito Michala" w:date="2019-06-14T14:48:00Z">
+        <w:del w:id="105" w:author="Setup" w:date="2019-06-17T12:52:00Z">
           <w:r>
             <w:delText xml:space="preserve">data </w:delText>
           </w:r>
         </w:del>
       </w:ins>
-      <w:del w:id="107" w:author="Setup" w:date="2019-06-17T12:52:00Z">
+      <w:del w:id="106" w:author="Setup" w:date="2019-06-17T12:52:00Z">
         <w:r>
           <w:delText>locally,</w:delText>
         </w:r>
       </w:del>
-      <w:ins w:id="108" w:author="Dillon, Christopher" w:date="2019-06-14T15:36:00Z">
-        <w:del w:id="109" w:author="Setup" w:date="2019-06-17T12:52:00Z">
+      <w:ins w:id="107" w:author="Dillon, Christopher" w:date="2019-06-14T15:36:00Z">
+        <w:del w:id="108" w:author="Setup" w:date="2019-06-17T12:52:00Z">
           <w:r>
             <w:delText xml:space="preserve"> the scope of the potential security vulnerabilities is</w:delText>
           </w:r>
         </w:del>
       </w:ins>
-      <w:ins w:id="110" w:author="Dillon, Christopher" w:date="2019-06-14T15:37:00Z">
-        <w:del w:id="111" w:author="Setup" w:date="2019-06-17T12:52:00Z">
+      <w:ins w:id="109" w:author="Dillon, Christopher" w:date="2019-06-14T15:37:00Z">
+        <w:del w:id="110" w:author="Setup" w:date="2019-06-17T12:52:00Z">
           <w:r>
             <w:delText xml:space="preserve"> limited.</w:delText>
           </w:r>
         </w:del>
       </w:ins>
-      <w:del w:id="112" w:author="Setup" w:date="2019-06-17T12:52:00Z">
+      <w:del w:id="111" w:author="Setup" w:date="2019-06-17T12:52:00Z">
         <w:r>
           <w:delText xml:space="preserve"> </w:delText>
         </w:r>
-        <w:commentRangeEnd w:id="103"/>
+        <w:commentRangeEnd w:id="102"/>
         <w:r>
           <w:rPr>
             <w:rStyle w:val="CommentReference"/>
           </w:rPr>
-          <w:commentReference w:id="103"/>
+          <w:commentReference w:id="102"/>
         </w:r>
         <w:r>
           <w:delText xml:space="preserve">the amount of potential </w:delText>
         </w:r>
-        <w:commentRangeStart w:id="113"/>
+        <w:commentRangeStart w:id="112"/>
         <w:r>
           <w:delText>backdoors/security breaches is limited</w:delText>
         </w:r>
-        <w:commentRangeEnd w:id="113"/>
+        <w:commentRangeEnd w:id="112"/>
         <w:r>
           <w:rPr>
             <w:rStyle w:val="CommentReference"/>
           </w:rPr>
-          <w:commentReference w:id="113"/>
+          <w:commentReference w:id="112"/>
         </w:r>
         <w:r>
           <w:delText xml:space="preserve">. </w:delText>
@@ -4280,12 +4129,12 @@
       <w:r>
         <w:t xml:space="preserve">This means security can be focused down to </w:t>
       </w:r>
-      <w:ins w:id="114" w:author="Setup" w:date="2019-06-17T12:56:00Z">
+      <w:ins w:id="113" w:author="Setup" w:date="2019-06-17T12:56:00Z">
         <w:r>
           <w:t>the perception, network and application layers of the IoT architecture.</w:t>
         </w:r>
       </w:ins>
-      <w:del w:id="115" w:author="Setup" w:date="2019-06-17T12:56:00Z">
+      <w:del w:id="114" w:author="Setup" w:date="2019-06-17T12:56:00Z">
         <w:r>
           <w:delText xml:space="preserve">device level (Raspberry Pi), Micro-services and video security. </w:delText>
         </w:r>
@@ -4317,25 +4166,25 @@
           <w:numId w:val="12"/>
         </w:numPr>
         <w:rPr>
-          <w:ins w:id="116" w:author="Setup" w:date="2019-06-17T12:57:00Z"/>
-        </w:rPr>
-      </w:pPr>
-      <w:del w:id="117" w:author="Anna Lito Michala" w:date="2019-06-17T14:07:00Z">
+          <w:ins w:id="115" w:author="Setup" w:date="2019-06-17T12:57:00Z"/>
+        </w:rPr>
+      </w:pPr>
+      <w:del w:id="116" w:author="Anna Lito Michala" w:date="2019-06-17T14:07:00Z">
         <w:r>
           <w:delText>Develop</w:delText>
         </w:r>
       </w:del>
-      <w:ins w:id="118" w:author="Anna Lito Michala" w:date="2019-06-17T14:07:00Z">
+      <w:ins w:id="117" w:author="Anna Lito Michala" w:date="2019-06-17T14:07:00Z">
         <w:r>
           <w:t>Integrated</w:t>
         </w:r>
       </w:ins>
-      <w:ins w:id="119" w:author="Setup" w:date="2019-06-17T12:57:00Z">
+      <w:ins w:id="118" w:author="Setup" w:date="2019-06-17T12:57:00Z">
         <w:r>
           <w:t xml:space="preserve"> authentication for the smart phone app</w:t>
         </w:r>
       </w:ins>
-      <w:ins w:id="120" w:author="Anna Lito Michala" w:date="2019-06-17T14:07:00Z">
+      <w:ins w:id="119" w:author="Anna Lito Michala" w:date="2019-06-17T14:07:00Z">
         <w:r>
           <w:t xml:space="preserve"> and IoT platform</w:t>
         </w:r>
@@ -4349,8 +4198,8 @@
           <w:numId w:val="12"/>
         </w:numPr>
       </w:pPr>
-      <w:ins w:id="121" w:author="Setup" w:date="2019-06-17T12:57:00Z">
-        <w:del w:id="122" w:author="Anna Lito Michala" w:date="2019-06-17T14:07:00Z">
+      <w:ins w:id="120" w:author="Setup" w:date="2019-06-17T12:57:00Z">
+        <w:del w:id="121" w:author="Anna Lito Michala" w:date="2019-06-17T14:07:00Z">
           <w:r>
             <w:delText>Focus on</w:delText>
           </w:r>
@@ -4374,17 +4223,17 @@
       <w:r>
         <w:t xml:space="preserve">Storage </w:t>
       </w:r>
-      <w:ins w:id="123" w:author="Anna Lito Michala" w:date="2019-06-17T14:07:00Z">
+      <w:ins w:id="122" w:author="Anna Lito Michala" w:date="2019-06-17T14:07:00Z">
         <w:r>
           <w:t>security through encry</w:t>
         </w:r>
       </w:ins>
-      <w:ins w:id="124" w:author="Anna Lito Michala" w:date="2019-06-17T14:08:00Z">
+      <w:ins w:id="123" w:author="Anna Lito Michala" w:date="2019-06-17T14:08:00Z">
         <w:r>
           <w:t>ption and reducing exposure of data to the network</w:t>
         </w:r>
       </w:ins>
-      <w:del w:id="125" w:author="Anna Lito Michala" w:date="2019-06-17T14:07:00Z">
+      <w:del w:id="124" w:author="Anna Lito Michala" w:date="2019-06-17T14:07:00Z">
         <w:r>
           <w:delText>encryption</w:delText>
         </w:r>
@@ -4403,7 +4252,7 @@
       </w:r>
       <w:r>
         <w:rPr>
-          <w:rPrChange w:id="126" w:author="Setup" w:date="2019-06-17T13:03:00Z">
+          <w:rPrChange w:id="125" w:author="Setup" w:date="2019-06-17T13:03:00Z">
             <w:rPr>
               <w:rFonts w:ascii="Arial" w:hAnsi="Arial" w:cs="Arial"/>
               <w:color w:val="000000"/>
@@ -4419,7 +4268,20 @@
         <w:t>.</w:t>
       </w:r>
       <w:r>
-        <w:t xml:space="preserve"> If time permits, a separate machine can be set up with the Kali Linux operating system, an operating system used in cyber security and digital forensics. The machine can perform various cyber attacks (sniffing, MITM, DoS) and evaluate how the system performs against them. A recent paper demonstrates various types of DoS attacks were carried out in a test bed environment against an IoT device, resulting in a success attack against the network it was hosted on </w:t>
+        <w:t xml:space="preserve"> If time permits, a separate machine can be set up with the Kali Linux operating system, an operating system used in cyber security and digital forensics. The machine can perform various </w:t>
+      </w:r>
+      <w:del w:id="126" w:author="Chris Dillon" w:date="2019-06-20T21:43:00Z">
+        <w:r>
+          <w:delText>cyber attacks</w:delText>
+        </w:r>
+      </w:del>
+      <w:ins w:id="127" w:author="Chris Dillon" w:date="2019-06-20T21:43:00Z">
+        <w:r>
+          <w:t>cyber-attacks</w:t>
+        </w:r>
+      </w:ins>
+      <w:r>
+        <w:t xml:space="preserve"> (sniffing, MITM, DoS) and evaluate how the system performs against them. A recent paper demonstrates various types of DoS attacks were carried out in a test bed environment against an IoT device, resulting in a success attack against the network it was hosted on </w:t>
       </w:r>
       <w:r>
         <w:t>(Liang et al., 2016)</w:t>
@@ -4446,20 +4308,20 @@
     <w:p>
       <w:pPr>
         <w:rPr>
-          <w:del w:id="127" w:author="Dillon, Christopher" w:date="2019-06-14T15:37:00Z"/>
-        </w:rPr>
-      </w:pPr>
-    </w:p>
-    <w:p>
-      <w:pPr>
-        <w:rPr>
           <w:del w:id="128" w:author="Dillon, Christopher" w:date="2019-06-14T15:37:00Z"/>
+        </w:rPr>
+      </w:pPr>
+    </w:p>
+    <w:p>
+      <w:pPr>
+        <w:rPr>
+          <w:del w:id="129" w:author="Dillon, Christopher" w:date="2019-06-14T15:37:00Z"/>
           <w:rFonts w:eastAsiaTheme="majorEastAsia" w:cstheme="majorBidi"/>
           <w:sz w:val="32"/>
           <w:szCs w:val="32"/>
         </w:rPr>
       </w:pPr>
-      <w:del w:id="129" w:author="Dillon, Christopher" w:date="2019-06-14T15:37:00Z">
+      <w:del w:id="130" w:author="Dillon, Christopher" w:date="2019-06-14T15:37:00Z">
         <w:r>
           <w:br w:type="page"/>
         </w:r>
@@ -4473,29 +4335,28 @@
           <w:color w:val="000000" w:themeColor="text1"/>
         </w:rPr>
       </w:pPr>
-      <w:bookmarkStart w:id="130" w:name="_Toc11673646"/>
-      <w:r>
-        <w:lastRenderedPageBreak/>
+      <w:bookmarkStart w:id="131" w:name="_Toc11673646"/>
+      <w:r>
         <w:t xml:space="preserve">2.0 </w:t>
       </w:r>
       <w:r>
         <w:t>Project objectives</w:t>
       </w:r>
-      <w:bookmarkEnd w:id="130"/>
+      <w:bookmarkEnd w:id="131"/>
     </w:p>
     <w:p/>
     <w:p>
       <w:pPr>
         <w:pStyle w:val="Heading2"/>
       </w:pPr>
-      <w:bookmarkStart w:id="131" w:name="_Toc11673647"/>
+      <w:bookmarkStart w:id="132" w:name="_Toc11673647"/>
       <w:r>
         <w:t xml:space="preserve">2.1 </w:t>
       </w:r>
       <w:r>
         <w:t>Project aim &amp; objectives</w:t>
       </w:r>
-      <w:bookmarkEnd w:id="131"/>
+      <w:bookmarkEnd w:id="132"/>
     </w:p>
     <w:p/>
     <w:p>
@@ -4566,7 +4427,7 @@
           <w:numId w:val="3"/>
         </w:numPr>
         <w:rPr>
-          <w:ins w:id="132" w:author="Anna Lito Michala" w:date="2019-06-17T14:04:00Z"/>
+          <w:ins w:id="133" w:author="Anna Lito Michala" w:date="2019-06-17T14:04:00Z"/>
         </w:rPr>
       </w:pPr>
       <w:r>
@@ -4614,7 +4475,7 @@
       <w:pPr>
         <w:pStyle w:val="Heading2"/>
       </w:pPr>
-      <w:bookmarkStart w:id="133" w:name="_Toc11673648"/>
+      <w:bookmarkStart w:id="134" w:name="_Toc11673648"/>
       <w:r>
         <w:t xml:space="preserve">2.2 </w:t>
       </w:r>
@@ -4624,7 +4485,7 @@
       <w:r>
         <w:t>’s milestones and deliverables</w:t>
       </w:r>
-      <w:bookmarkEnd w:id="133"/>
+      <w:bookmarkEnd w:id="134"/>
       <w:r>
         <w:t xml:space="preserve"> </w:t>
       </w:r>
@@ -4708,7 +4569,7 @@
         <w:pStyle w:val="Heading1"/>
         <w:ind w:left="432" w:hanging="432"/>
       </w:pPr>
-      <w:bookmarkStart w:id="134" w:name="_Toc11673649"/>
+      <w:bookmarkStart w:id="135" w:name="_Toc11673649"/>
       <w:r>
         <w:lastRenderedPageBreak/>
         <w:t xml:space="preserve">3.0 </w:t>
@@ -4719,7 +4580,7 @@
       <w:r>
         <w:t>Method of Proposed Project</w:t>
       </w:r>
-      <w:bookmarkEnd w:id="134"/>
+      <w:bookmarkEnd w:id="135"/>
     </w:p>
     <w:p/>
     <w:p>
@@ -4769,28 +4630,28 @@
       <w:pPr>
         <w:pStyle w:val="Heading2"/>
       </w:pPr>
-      <w:bookmarkStart w:id="135" w:name="_Toc11673650"/>
+      <w:bookmarkStart w:id="136" w:name="_Toc11673650"/>
       <w:r>
         <w:t>3.1</w:t>
       </w:r>
       <w:r>
         <w:t xml:space="preserve"> Proposed Software</w:t>
       </w:r>
-      <w:bookmarkEnd w:id="135"/>
+      <w:bookmarkEnd w:id="136"/>
     </w:p>
     <w:p/>
     <w:p>
       <w:pPr>
         <w:pStyle w:val="Heading3"/>
       </w:pPr>
-      <w:bookmarkStart w:id="136" w:name="_Toc11673651"/>
+      <w:bookmarkStart w:id="137" w:name="_Toc11673651"/>
       <w:r>
         <w:t xml:space="preserve">3.1.1 </w:t>
       </w:r>
       <w:r>
         <w:t>Face Recognition Technology</w:t>
       </w:r>
-      <w:bookmarkEnd w:id="136"/>
+      <w:bookmarkEnd w:id="137"/>
     </w:p>
     <w:p>
       <w:r>
@@ -4821,11 +4682,11 @@
       <w:pPr>
         <w:pStyle w:val="Heading3"/>
       </w:pPr>
-      <w:bookmarkStart w:id="137" w:name="_Toc11673652"/>
+      <w:bookmarkStart w:id="138" w:name="_Toc11673652"/>
       <w:r>
         <w:t>3.1.2 Application Development</w:t>
       </w:r>
-      <w:bookmarkEnd w:id="137"/>
+      <w:bookmarkEnd w:id="138"/>
     </w:p>
     <w:p>
       <w:r>
@@ -4846,7 +4707,7 @@
       <w:pPr>
         <w:pStyle w:val="Heading2"/>
       </w:pPr>
-      <w:bookmarkStart w:id="138" w:name="_Toc11673653"/>
+      <w:bookmarkStart w:id="139" w:name="_Toc11673653"/>
       <w:r>
         <w:t>3.</w:t>
       </w:r>
@@ -4856,7 +4717,7 @@
       <w:r>
         <w:t xml:space="preserve"> IoT Architecture</w:t>
       </w:r>
-      <w:bookmarkEnd w:id="138"/>
+      <w:bookmarkEnd w:id="139"/>
     </w:p>
     <w:p/>
     <w:p>
@@ -4890,14 +4751,14 @@
       <w:pPr>
         <w:pStyle w:val="Heading3"/>
       </w:pPr>
-      <w:bookmarkStart w:id="139" w:name="_Toc11673654"/>
+      <w:bookmarkStart w:id="140" w:name="_Toc11673654"/>
       <w:r>
         <w:t>3.2</w:t>
       </w:r>
       <w:r>
         <w:t>.1 Perception Layer</w:t>
       </w:r>
-      <w:bookmarkEnd w:id="139"/>
+      <w:bookmarkEnd w:id="140"/>
     </w:p>
     <w:p>
       <w:r>
@@ -4909,7 +4770,7 @@
       <w:pPr>
         <w:pStyle w:val="Heading3"/>
       </w:pPr>
-      <w:bookmarkStart w:id="140" w:name="_Toc11673655"/>
+      <w:bookmarkStart w:id="141" w:name="_Toc11673655"/>
       <w:r>
         <w:lastRenderedPageBreak/>
         <w:t>3.2</w:t>
@@ -4917,7 +4778,7 @@
       <w:r>
         <w:t>.2 Network Layer</w:t>
       </w:r>
-      <w:bookmarkEnd w:id="140"/>
+      <w:bookmarkEnd w:id="141"/>
     </w:p>
     <w:p>
       <w:pPr>
@@ -4952,7 +4813,7 @@
       <w:pPr>
         <w:pStyle w:val="Heading3"/>
       </w:pPr>
-      <w:bookmarkStart w:id="141" w:name="_Toc11673656"/>
+      <w:bookmarkStart w:id="142" w:name="_Toc11673656"/>
       <w:r>
         <w:t>3.</w:t>
       </w:r>
@@ -4962,7 +4823,7 @@
       <w:r>
         <w:t>.3 Application Layer</w:t>
       </w:r>
-      <w:bookmarkEnd w:id="141"/>
+      <w:bookmarkEnd w:id="142"/>
     </w:p>
     <w:p>
       <w:r>
@@ -5026,27 +4887,14 @@
       <w:r>
         <w:t xml:space="preserve">Figure </w:t>
       </w:r>
-      <w:r>
-        <w:fldChar w:fldCharType="begin"/>
-      </w:r>
-      <w:r>
-        <w:instrText xml:space="preserve"> SEQ Figure \* ARABIC </w:instrText>
-      </w:r>
-      <w:r>
-        <w:fldChar w:fldCharType="separate"/>
-      </w:r>
-      <w:r>
-        <w:rPr>
-          <w:noProof/>
-        </w:rPr>
-        <w:t>2</w:t>
-      </w:r>
-      <w:r>
-        <w:rPr>
-          <w:noProof/>
-        </w:rPr>
-        <w:fldChar w:fldCharType="end"/>
-      </w:r>
+      <w:fldSimple w:instr=" SEQ Figure \* ARABIC ">
+        <w:r>
+          <w:rPr>
+            <w:noProof/>
+          </w:rPr>
+          <w:t>2</w:t>
+        </w:r>
+      </w:fldSimple>
       <w:r>
         <w:t>: The</w:t>
       </w:r>
@@ -5080,7 +4928,7 @@
           <w:color w:val="000000" w:themeColor="text1"/>
         </w:rPr>
       </w:pPr>
-      <w:bookmarkStart w:id="142" w:name="_Toc11673657"/>
+      <w:bookmarkStart w:id="143" w:name="_Toc11673657"/>
       <w:r>
         <w:rPr>
           <w:bCs/>
@@ -5091,21 +4939,21 @@
       <w:r>
         <w:t>Common Attacks on IoT Devices</w:t>
       </w:r>
-      <w:bookmarkEnd w:id="142"/>
+      <w:bookmarkEnd w:id="143"/>
     </w:p>
     <w:p/>
     <w:p>
       <w:pPr>
         <w:pStyle w:val="Heading3"/>
       </w:pPr>
-      <w:bookmarkStart w:id="143" w:name="_Toc11673658"/>
+      <w:bookmarkStart w:id="144" w:name="_Toc11673658"/>
       <w:r>
         <w:t xml:space="preserve">3.3.1 </w:t>
       </w:r>
       <w:r>
         <w:t>DOS Attack</w:t>
       </w:r>
-      <w:bookmarkEnd w:id="143"/>
+      <w:bookmarkEnd w:id="144"/>
     </w:p>
     <w:p>
       <w:pPr>
@@ -5138,14 +4986,14 @@
       <w:pPr>
         <w:pStyle w:val="Heading3"/>
       </w:pPr>
-      <w:bookmarkStart w:id="144" w:name="_Toc11673659"/>
+      <w:bookmarkStart w:id="145" w:name="_Toc11673659"/>
       <w:r>
         <w:t xml:space="preserve">3.3.2 </w:t>
       </w:r>
       <w:r>
         <w:t>Man in The Middle Attack</w:t>
       </w:r>
-      <w:bookmarkEnd w:id="144"/>
+      <w:bookmarkEnd w:id="145"/>
     </w:p>
     <w:p>
       <w:r>
@@ -5164,11 +5012,11 @@
       <w:pPr>
         <w:pStyle w:val="Heading3"/>
       </w:pPr>
-      <w:bookmarkStart w:id="145" w:name="_Toc11673660"/>
+      <w:bookmarkStart w:id="146" w:name="_Toc11673660"/>
       <w:r>
         <w:t>3.3.3 Malicious Code Attack</w:t>
       </w:r>
-      <w:bookmarkEnd w:id="145"/>
+      <w:bookmarkEnd w:id="146"/>
     </w:p>
     <w:p>
       <w:r>
@@ -5179,7 +5027,7 @@
       <w:pPr>
         <w:pStyle w:val="Heading2"/>
       </w:pPr>
-      <w:bookmarkStart w:id="146" w:name="_Toc11673661"/>
+      <w:bookmarkStart w:id="147" w:name="_Toc11673661"/>
       <w:r>
         <w:lastRenderedPageBreak/>
         <w:t xml:space="preserve">3.4 </w:t>
@@ -5190,18 +5038,18 @@
       <w:r>
         <w:t>s</w:t>
       </w:r>
-      <w:bookmarkEnd w:id="146"/>
+      <w:bookmarkEnd w:id="147"/>
     </w:p>
     <w:p/>
     <w:p>
       <w:pPr>
         <w:pStyle w:val="Heading3"/>
       </w:pPr>
-      <w:bookmarkStart w:id="147" w:name="_Toc11673662"/>
+      <w:bookmarkStart w:id="148" w:name="_Toc11673662"/>
       <w:r>
         <w:t>3.4.1 Bluetooth</w:t>
       </w:r>
-      <w:bookmarkEnd w:id="147"/>
+      <w:bookmarkEnd w:id="148"/>
     </w:p>
     <w:p>
       <w:r>
@@ -5216,7 +5064,7 @@
       <w:pPr>
         <w:pStyle w:val="Heading3"/>
       </w:pPr>
-      <w:bookmarkStart w:id="148" w:name="_Toc11673663"/>
+      <w:bookmarkStart w:id="149" w:name="_Toc11673663"/>
       <w:r>
         <w:t xml:space="preserve">3.4.2 </w:t>
       </w:r>
@@ -5226,7 +5074,7 @@
       <w:r>
         <w:t>-Fi</w:t>
       </w:r>
-      <w:bookmarkEnd w:id="148"/>
+      <w:bookmarkEnd w:id="149"/>
     </w:p>
     <w:p>
       <w:r>
@@ -5281,11 +5129,11 @@
       <w:pPr>
         <w:pStyle w:val="Heading2"/>
       </w:pPr>
-      <w:bookmarkStart w:id="149" w:name="_Toc11673664"/>
+      <w:bookmarkStart w:id="150" w:name="_Toc11673664"/>
       <w:r>
         <w:t>3.5 Application Layer Protocols</w:t>
       </w:r>
-      <w:bookmarkEnd w:id="149"/>
+      <w:bookmarkEnd w:id="150"/>
       <w:r>
         <w:t xml:space="preserve"> </w:t>
       </w:r>
@@ -5300,11 +5148,11 @@
       <w:pPr>
         <w:pStyle w:val="Heading3"/>
       </w:pPr>
-      <w:bookmarkStart w:id="150" w:name="_Toc11673665"/>
+      <w:bookmarkStart w:id="151" w:name="_Toc11673665"/>
       <w:r>
         <w:t>3.5.1 Message Queue Telemetry Transport</w:t>
       </w:r>
-      <w:bookmarkEnd w:id="150"/>
+      <w:bookmarkEnd w:id="151"/>
     </w:p>
     <w:p>
       <w:pPr>
@@ -5338,11 +5186,11 @@
       <w:pPr>
         <w:pStyle w:val="Heading3"/>
       </w:pPr>
-      <w:bookmarkStart w:id="151" w:name="_Toc11673666"/>
+      <w:bookmarkStart w:id="152" w:name="_Toc11673666"/>
       <w:r>
         <w:t>3.5.2 Advance Message Queueing Protocol</w:t>
       </w:r>
-      <w:bookmarkEnd w:id="151"/>
+      <w:bookmarkEnd w:id="152"/>
     </w:p>
     <w:p>
       <w:r>
@@ -5354,11 +5202,11 @@
       <w:pPr>
         <w:pStyle w:val="Heading3"/>
       </w:pPr>
-      <w:bookmarkStart w:id="152" w:name="_Toc11673667"/>
+      <w:bookmarkStart w:id="153" w:name="_Toc11673667"/>
       <w:r>
         <w:t>3.5.3 Extensible Messaging and Presence Protocol</w:t>
       </w:r>
-      <w:bookmarkEnd w:id="152"/>
+      <w:bookmarkEnd w:id="153"/>
     </w:p>
     <w:p>
       <w:r>
@@ -5374,12 +5222,12 @@
       <w:pPr>
         <w:pStyle w:val="Heading1"/>
       </w:pPr>
-      <w:bookmarkStart w:id="153" w:name="_Toc11673668"/>
+      <w:bookmarkStart w:id="154" w:name="_Toc11673668"/>
       <w:r>
         <w:lastRenderedPageBreak/>
         <w:t>4.0 Project Risk Management Strategy</w:t>
       </w:r>
-      <w:bookmarkEnd w:id="153"/>
+      <w:bookmarkEnd w:id="154"/>
     </w:p>
     <w:p/>
     <w:p>
@@ -5731,7 +5579,7 @@
         <w:pStyle w:val="Heading1"/>
         <w:ind w:left="432" w:hanging="432"/>
       </w:pPr>
-      <w:bookmarkStart w:id="154" w:name="_Toc11673669"/>
+      <w:bookmarkStart w:id="155" w:name="_Toc11673669"/>
       <w:r>
         <w:lastRenderedPageBreak/>
         <w:t xml:space="preserve">5.0 </w:t>
@@ -5739,7 +5587,7 @@
       <w:r>
         <w:t>References</w:t>
       </w:r>
-      <w:bookmarkEnd w:id="154"/>
+      <w:bookmarkEnd w:id="155"/>
     </w:p>
     <w:p>
       <w:pPr>
@@ -6623,14 +6471,14 @@
         </w:tabs>
         <w:ind w:left="360"/>
         <w:rPr>
-          <w:ins w:id="155" w:author="Setup" w:date="2019-06-17T13:03:00Z"/>
+          <w:ins w:id="156" w:author="Setup" w:date="2019-06-17T13:03:00Z"/>
           <w:rFonts w:cs="Times New Roman"/>
           <w:color w:val="000000"/>
           <w:sz w:val="22"/>
           <w:szCs w:val="22"/>
-          <w:rPrChange w:id="156" w:author="Setup" w:date="2019-06-17T13:03:00Z">
+          <w:rPrChange w:id="157" w:author="Setup" w:date="2019-06-17T13:03:00Z">
             <w:rPr>
-              <w:ins w:id="157" w:author="Setup" w:date="2019-06-17T13:03:00Z"/>
+              <w:ins w:id="158" w:author="Setup" w:date="2019-06-17T13:03:00Z"/>
               <w:rFonts w:ascii="Arial" w:hAnsi="Arial" w:cs="Arial"/>
               <w:color w:val="000000"/>
               <w:sz w:val="20"/>
@@ -6677,18 +6525,18 @@
       <w:pPr>
         <w:pStyle w:val="ListParagraph"/>
         <w:rPr>
-          <w:ins w:id="158" w:author="Setup" w:date="2019-06-17T13:03:00Z"/>
+          <w:ins w:id="159" w:author="Setup" w:date="2019-06-17T13:03:00Z"/>
           <w:rFonts w:cs="Times New Roman"/>
           <w:color w:val="000000"/>
           <w:sz w:val="22"/>
           <w:szCs w:val="22"/>
-          <w:rPrChange w:id="159" w:author="Setup" w:date="2019-06-17T13:03:00Z">
+          <w:rPrChange w:id="160" w:author="Setup" w:date="2019-06-17T13:03:00Z">
             <w:rPr>
-              <w:ins w:id="160" w:author="Setup" w:date="2019-06-17T13:03:00Z"/>
+              <w:ins w:id="161" w:author="Setup" w:date="2019-06-17T13:03:00Z"/>
             </w:rPr>
           </w:rPrChange>
         </w:rPr>
-        <w:pPrChange w:id="161" w:author="Setup" w:date="2019-06-17T13:03:00Z">
+        <w:pPrChange w:id="162" w:author="Setup" w:date="2019-06-17T13:03:00Z">
           <w:pPr>
             <w:pStyle w:val="ListParagraph"/>
             <w:numPr>
@@ -6720,7 +6568,8 @@
           <w:szCs w:val="22"/>
         </w:rPr>
       </w:pPr>
-      <w:ins w:id="162" w:author="Setup" w:date="2019-06-17T13:03:00Z">
+      <w:bookmarkStart w:id="163" w:name="_GoBack"/>
+      <w:ins w:id="164" w:author="Setup" w:date="2019-06-17T13:03:00Z">
         <w:r>
           <w:rPr>
             <w:rFonts w:ascii="Arial" w:hAnsi="Arial" w:cs="Arial"/>
@@ -6733,6 +6582,7 @@
         </w:r>
       </w:ins>
     </w:p>
+    <w:bookmarkEnd w:id="163"/>
     <w:p>
       <w:pPr>
         <w:pStyle w:val="ListParagraph"/>
@@ -6768,8 +6618,8 @@
 </file>
 
 <file path=word/comments.xml><?xml version="1.0" encoding="utf-8"?>
-<w:comments xmlns:wpc="http://schemas.microsoft.com/office/word/2010/wordprocessingCanvas" xmlns:cx="http://schemas.microsoft.com/office/drawing/2014/chartex" xmlns:cx1="http://schemas.microsoft.com/office/drawing/2015/9/8/chartex" xmlns:mc="http://schemas.openxmlformats.org/markup-compatibility/2006" xmlns:o="urn:schemas-microsoft-com:office:office" xmlns:r="http://schemas.openxmlformats.org/officeDocument/2006/relationships" xmlns:m="http://schemas.openxmlformats.org/officeDocument/2006/math" xmlns:v="urn:schemas-microsoft-com:vml" xmlns:wp14="http://schemas.microsoft.com/office/word/2010/wordprocessingDrawing" xmlns:wp="http://schemas.openxmlformats.org/drawingml/2006/wordprocessingDrawing" xmlns:w10="urn:schemas-microsoft-com:office:word" xmlns:w="http://schemas.openxmlformats.org/wordprocessingml/2006/main" xmlns:w14="http://schemas.microsoft.com/office/word/2010/wordml" xmlns:w15="http://schemas.microsoft.com/office/word/2012/wordml" xmlns:w16se="http://schemas.microsoft.com/office/word/2015/wordml/symex" xmlns:wpg="http://schemas.microsoft.com/office/word/2010/wordprocessingGroup" xmlns:wpi="http://schemas.microsoft.com/office/word/2010/wordprocessingInk" xmlns:wne="http://schemas.microsoft.com/office/word/2006/wordml" xmlns:wps="http://schemas.microsoft.com/office/word/2010/wordprocessingShape" mc:Ignorable="w14 w15 w16se wp14">
-  <w:comment w:id="103" w:author="Anna Lito Michala" w:date="2019-06-14T14:49:00Z" w:initials="ALM">
+<w:comments xmlns:wpc="http://schemas.microsoft.com/office/word/2010/wordprocessingCanvas" xmlns:cx="http://schemas.microsoft.com/office/drawing/2014/chartex" xmlns:mc="http://schemas.openxmlformats.org/markup-compatibility/2006" xmlns:o="urn:schemas-microsoft-com:office:office" xmlns:r="http://schemas.openxmlformats.org/officeDocument/2006/relationships" xmlns:m="http://schemas.openxmlformats.org/officeDocument/2006/math" xmlns:v="urn:schemas-microsoft-com:vml" xmlns:wp14="http://schemas.microsoft.com/office/word/2010/wordprocessingDrawing" xmlns:wp="http://schemas.openxmlformats.org/drawingml/2006/wordprocessingDrawing" xmlns:w10="urn:schemas-microsoft-com:office:word" xmlns:w="http://schemas.openxmlformats.org/wordprocessingml/2006/main" xmlns:w14="http://schemas.microsoft.com/office/word/2010/wordml" xmlns:w15="http://schemas.microsoft.com/office/word/2012/wordml" xmlns:w16se="http://schemas.microsoft.com/office/word/2015/wordml/symex" xmlns:wpg="http://schemas.microsoft.com/office/word/2010/wordprocessingGroup" xmlns:wpi="http://schemas.microsoft.com/office/word/2010/wordprocessingInk" xmlns:wne="http://schemas.microsoft.com/office/word/2006/wordml" xmlns:wps="http://schemas.microsoft.com/office/word/2010/wordprocessingShape" mc:Ignorable="w14 w15 w16se wp14">
+  <w:comment w:id="102" w:author="Anna Lito Michala" w:date="2019-06-14T14:49:00Z" w:initials="ALM">
     <w:p>
       <w:pPr>
         <w:pStyle w:val="CommentText"/>
@@ -6798,7 +6648,7 @@
       </w:r>
     </w:p>
   </w:comment>
-  <w:comment w:id="113" w:author="Anna Lito Michala" w:date="2019-06-14T14:50:00Z" w:initials="ALM">
+  <w:comment w:id="112" w:author="Anna Lito Michala" w:date="2019-06-14T14:50:00Z" w:initials="ALM">
     <w:p>
       <w:pPr>
         <w:pStyle w:val="CommentText"/>
@@ -6818,7 +6668,7 @@
 </file>
 
 <file path=word/commentsExtended.xml><?xml version="1.0" encoding="utf-8"?>
-<w15:commentsEx xmlns:wpc="http://schemas.microsoft.com/office/word/2010/wordprocessingCanvas" xmlns:cx="http://schemas.microsoft.com/office/drawing/2014/chartex" xmlns:cx1="http://schemas.microsoft.com/office/drawing/2015/9/8/chartex" xmlns:mc="http://schemas.openxmlformats.org/markup-compatibility/2006" xmlns:o="urn:schemas-microsoft-com:office:office" xmlns:r="http://schemas.openxmlformats.org/officeDocument/2006/relationships" xmlns:m="http://schemas.openxmlformats.org/officeDocument/2006/math" xmlns:v="urn:schemas-microsoft-com:vml" xmlns:wp14="http://schemas.microsoft.com/office/word/2010/wordprocessingDrawing" xmlns:wp="http://schemas.openxmlformats.org/drawingml/2006/wordprocessingDrawing" xmlns:w10="urn:schemas-microsoft-com:office:word" xmlns:w="http://schemas.openxmlformats.org/wordprocessingml/2006/main" xmlns:w14="http://schemas.microsoft.com/office/word/2010/wordml" xmlns:w15="http://schemas.microsoft.com/office/word/2012/wordml" xmlns:w16se="http://schemas.microsoft.com/office/word/2015/wordml/symex" xmlns:wpg="http://schemas.microsoft.com/office/word/2010/wordprocessingGroup" xmlns:wpi="http://schemas.microsoft.com/office/word/2010/wordprocessingInk" xmlns:wne="http://schemas.microsoft.com/office/word/2006/wordml" xmlns:wps="http://schemas.microsoft.com/office/word/2010/wordprocessingShape" mc:Ignorable="w14 w15 w16se wp14">
+<w15:commentsEx xmlns:wpc="http://schemas.microsoft.com/office/word/2010/wordprocessingCanvas" xmlns:cx="http://schemas.microsoft.com/office/drawing/2014/chartex" xmlns:mc="http://schemas.openxmlformats.org/markup-compatibility/2006" xmlns:o="urn:schemas-microsoft-com:office:office" xmlns:r="http://schemas.openxmlformats.org/officeDocument/2006/relationships" xmlns:m="http://schemas.openxmlformats.org/officeDocument/2006/math" xmlns:v="urn:schemas-microsoft-com:vml" xmlns:wp14="http://schemas.microsoft.com/office/word/2010/wordprocessingDrawing" xmlns:wp="http://schemas.openxmlformats.org/drawingml/2006/wordprocessingDrawing" xmlns:w10="urn:schemas-microsoft-com:office:word" xmlns:w="http://schemas.openxmlformats.org/wordprocessingml/2006/main" xmlns:w14="http://schemas.microsoft.com/office/word/2010/wordml" xmlns:w15="http://schemas.microsoft.com/office/word/2012/wordml" xmlns:w16se="http://schemas.microsoft.com/office/word/2015/wordml/symex" xmlns:wpg="http://schemas.microsoft.com/office/word/2010/wordprocessingGroup" xmlns:wpi="http://schemas.microsoft.com/office/word/2010/wordprocessingInk" xmlns:wne="http://schemas.microsoft.com/office/word/2006/wordml" xmlns:wps="http://schemas.microsoft.com/office/word/2010/wordprocessingShape" mc:Ignorable="w14 w15 w16se wp14">
   <w15:commentEx w15:paraId="54A5E545" w15:done="0"/>
   <w15:commentEx w15:paraId="4589B5FF" w15:done="0"/>
 </w15:commentsEx>
@@ -6833,7 +6683,7 @@
 </file>
 
 <file path=word/endnotes.xml><?xml version="1.0" encoding="utf-8"?>
-<w:endnotes xmlns:wpc="http://schemas.microsoft.com/office/word/2010/wordprocessingCanvas" xmlns:cx="http://schemas.microsoft.com/office/drawing/2014/chartex" xmlns:cx1="http://schemas.microsoft.com/office/drawing/2015/9/8/chartex" xmlns:mc="http://schemas.openxmlformats.org/markup-compatibility/2006" xmlns:o="urn:schemas-microsoft-com:office:office" xmlns:r="http://schemas.openxmlformats.org/officeDocument/2006/relationships" xmlns:m="http://schemas.openxmlformats.org/officeDocument/2006/math" xmlns:v="urn:schemas-microsoft-com:vml" xmlns:wp14="http://schemas.microsoft.com/office/word/2010/wordprocessingDrawing" xmlns:wp="http://schemas.openxmlformats.org/drawingml/2006/wordprocessingDrawing" xmlns:w10="urn:schemas-microsoft-com:office:word" xmlns:w="http://schemas.openxmlformats.org/wordprocessingml/2006/main" xmlns:w14="http://schemas.microsoft.com/office/word/2010/wordml" xmlns:w15="http://schemas.microsoft.com/office/word/2012/wordml" xmlns:w16se="http://schemas.microsoft.com/office/word/2015/wordml/symex" xmlns:wpg="http://schemas.microsoft.com/office/word/2010/wordprocessingGroup" xmlns:wpi="http://schemas.microsoft.com/office/word/2010/wordprocessingInk" xmlns:wne="http://schemas.microsoft.com/office/word/2006/wordml" xmlns:wps="http://schemas.microsoft.com/office/word/2010/wordprocessingShape" mc:Ignorable="w14 w15 w16se wp14">
+<w:endnotes xmlns:wpc="http://schemas.microsoft.com/office/word/2010/wordprocessingCanvas" xmlns:cx="http://schemas.microsoft.com/office/drawing/2014/chartex" xmlns:mc="http://schemas.openxmlformats.org/markup-compatibility/2006" xmlns:o="urn:schemas-microsoft-com:office:office" xmlns:r="http://schemas.openxmlformats.org/officeDocument/2006/relationships" xmlns:m="http://schemas.openxmlformats.org/officeDocument/2006/math" xmlns:v="urn:schemas-microsoft-com:vml" xmlns:wp14="http://schemas.microsoft.com/office/word/2010/wordprocessingDrawing" xmlns:wp="http://schemas.openxmlformats.org/drawingml/2006/wordprocessingDrawing" xmlns:w10="urn:schemas-microsoft-com:office:word" xmlns:w="http://schemas.openxmlformats.org/wordprocessingml/2006/main" xmlns:w14="http://schemas.microsoft.com/office/word/2010/wordml" xmlns:w15="http://schemas.microsoft.com/office/word/2012/wordml" xmlns:w16se="http://schemas.microsoft.com/office/word/2015/wordml/symex" xmlns:wpg="http://schemas.microsoft.com/office/word/2010/wordprocessingGroup" xmlns:wpi="http://schemas.microsoft.com/office/word/2010/wordprocessingInk" xmlns:wne="http://schemas.microsoft.com/office/word/2006/wordml" xmlns:wps="http://schemas.microsoft.com/office/word/2010/wordprocessingShape" mc:Ignorable="w14 w15 w16se wp14">
   <w:endnote w:type="separator" w:id="-1">
     <w:p>
       <w:r>
@@ -6852,7 +6702,7 @@
 </file>
 
 <file path=word/footnotes.xml><?xml version="1.0" encoding="utf-8"?>
-<w:footnotes xmlns:wpc="http://schemas.microsoft.com/office/word/2010/wordprocessingCanvas" xmlns:cx="http://schemas.microsoft.com/office/drawing/2014/chartex" xmlns:cx1="http://schemas.microsoft.com/office/drawing/2015/9/8/chartex" xmlns:mc="http://schemas.openxmlformats.org/markup-compatibility/2006" xmlns:o="urn:schemas-microsoft-com:office:office" xmlns:r="http://schemas.openxmlformats.org/officeDocument/2006/relationships" xmlns:m="http://schemas.openxmlformats.org/officeDocument/2006/math" xmlns:v="urn:schemas-microsoft-com:vml" xmlns:wp14="http://schemas.microsoft.com/office/word/2010/wordprocessingDrawing" xmlns:wp="http://schemas.openxmlformats.org/drawingml/2006/wordprocessingDrawing" xmlns:w10="urn:schemas-microsoft-com:office:word" xmlns:w="http://schemas.openxmlformats.org/wordprocessingml/2006/main" xmlns:w14="http://schemas.microsoft.com/office/word/2010/wordml" xmlns:w15="http://schemas.microsoft.com/office/word/2012/wordml" xmlns:w16se="http://schemas.microsoft.com/office/word/2015/wordml/symex" xmlns:wpg="http://schemas.microsoft.com/office/word/2010/wordprocessingGroup" xmlns:wpi="http://schemas.microsoft.com/office/word/2010/wordprocessingInk" xmlns:wne="http://schemas.microsoft.com/office/word/2006/wordml" xmlns:wps="http://schemas.microsoft.com/office/word/2010/wordprocessingShape" mc:Ignorable="w14 w15 w16se wp14">
+<w:footnotes xmlns:wpc="http://schemas.microsoft.com/office/word/2010/wordprocessingCanvas" xmlns:cx="http://schemas.microsoft.com/office/drawing/2014/chartex" xmlns:mc="http://schemas.openxmlformats.org/markup-compatibility/2006" xmlns:o="urn:schemas-microsoft-com:office:office" xmlns:r="http://schemas.openxmlformats.org/officeDocument/2006/relationships" xmlns:m="http://schemas.openxmlformats.org/officeDocument/2006/math" xmlns:v="urn:schemas-microsoft-com:vml" xmlns:wp14="http://schemas.microsoft.com/office/word/2010/wordprocessingDrawing" xmlns:wp="http://schemas.openxmlformats.org/drawingml/2006/wordprocessingDrawing" xmlns:w10="urn:schemas-microsoft-com:office:word" xmlns:w="http://schemas.openxmlformats.org/wordprocessingml/2006/main" xmlns:w14="http://schemas.microsoft.com/office/word/2010/wordml" xmlns:w15="http://schemas.microsoft.com/office/word/2012/wordml" xmlns:w16se="http://schemas.microsoft.com/office/word/2015/wordml/symex" xmlns:wpg="http://schemas.microsoft.com/office/word/2010/wordprocessingGroup" xmlns:wpi="http://schemas.microsoft.com/office/word/2010/wordprocessingInk" xmlns:wne="http://schemas.microsoft.com/office/word/2006/wordml" xmlns:wps="http://schemas.microsoft.com/office/word/2010/wordprocessingShape" mc:Ignorable="w14 w15 w16se wp14">
   <w:footnote w:type="separator" w:id="-1">
     <w:p>
       <w:r>
@@ -6871,7 +6721,7 @@
 </file>
 
 <file path=word/numbering.xml><?xml version="1.0" encoding="utf-8"?>
-<w:numbering xmlns:wpc="http://schemas.microsoft.com/office/word/2010/wordprocessingCanvas" xmlns:cx="http://schemas.microsoft.com/office/drawing/2014/chartex" xmlns:cx1="http://schemas.microsoft.com/office/drawing/2015/9/8/chartex" xmlns:mc="http://schemas.openxmlformats.org/markup-compatibility/2006" xmlns:o="urn:schemas-microsoft-com:office:office" xmlns:r="http://schemas.openxmlformats.org/officeDocument/2006/relationships" xmlns:m="http://schemas.openxmlformats.org/officeDocument/2006/math" xmlns:v="urn:schemas-microsoft-com:vml" xmlns:wp14="http://schemas.microsoft.com/office/word/2010/wordprocessingDrawing" xmlns:wp="http://schemas.openxmlformats.org/drawingml/2006/wordprocessingDrawing" xmlns:w10="urn:schemas-microsoft-com:office:word" xmlns:w="http://schemas.openxmlformats.org/wordprocessingml/2006/main" xmlns:w14="http://schemas.microsoft.com/office/word/2010/wordml" xmlns:w15="http://schemas.microsoft.com/office/word/2012/wordml" xmlns:w16se="http://schemas.microsoft.com/office/word/2015/wordml/symex" xmlns:wpg="http://schemas.microsoft.com/office/word/2010/wordprocessingGroup" xmlns:wpi="http://schemas.microsoft.com/office/word/2010/wordprocessingInk" xmlns:wne="http://schemas.microsoft.com/office/word/2006/wordml" xmlns:wps="http://schemas.microsoft.com/office/word/2010/wordprocessingShape" mc:Ignorable="w14 w15 w16se wp14">
+<w:numbering xmlns:wpc="http://schemas.microsoft.com/office/word/2010/wordprocessingCanvas" xmlns:cx="http://schemas.microsoft.com/office/drawing/2014/chartex" xmlns:mc="http://schemas.openxmlformats.org/markup-compatibility/2006" xmlns:o="urn:schemas-microsoft-com:office:office" xmlns:r="http://schemas.openxmlformats.org/officeDocument/2006/relationships" xmlns:m="http://schemas.openxmlformats.org/officeDocument/2006/math" xmlns:v="urn:schemas-microsoft-com:vml" xmlns:wp14="http://schemas.microsoft.com/office/word/2010/wordprocessingDrawing" xmlns:wp="http://schemas.openxmlformats.org/drawingml/2006/wordprocessingDrawing" xmlns:w10="urn:schemas-microsoft-com:office:word" xmlns:w="http://schemas.openxmlformats.org/wordprocessingml/2006/main" xmlns:w14="http://schemas.microsoft.com/office/word/2010/wordml" xmlns:w15="http://schemas.microsoft.com/office/word/2012/wordml" xmlns:w16se="http://schemas.microsoft.com/office/word/2015/wordml/symex" xmlns:wpg="http://schemas.microsoft.com/office/word/2010/wordprocessingGroup" xmlns:wpi="http://schemas.microsoft.com/office/word/2010/wordprocessingInk" xmlns:wne="http://schemas.microsoft.com/office/word/2006/wordml" xmlns:wps="http://schemas.microsoft.com/office/word/2010/wordprocessingShape" mc:Ignorable="w14 w15 w16se wp14">
   <w:abstractNum w:abstractNumId="0" w15:restartNumberingAfterBreak="0">
     <w:nsid w:val="04E97CE3"/>
     <w:multiLevelType w:val="multilevel"/>
@@ -8214,7 +8064,7 @@
 </file>
 
 <file path=word/people.xml><?xml version="1.0" encoding="utf-8"?>
-<w15:people xmlns:wpc="http://schemas.microsoft.com/office/word/2010/wordprocessingCanvas" xmlns:cx="http://schemas.microsoft.com/office/drawing/2014/chartex" xmlns:cx1="http://schemas.microsoft.com/office/drawing/2015/9/8/chartex" xmlns:mc="http://schemas.openxmlformats.org/markup-compatibility/2006" xmlns:o="urn:schemas-microsoft-com:office:office" xmlns:r="http://schemas.openxmlformats.org/officeDocument/2006/relationships" xmlns:m="http://schemas.openxmlformats.org/officeDocument/2006/math" xmlns:v="urn:schemas-microsoft-com:vml" xmlns:wp14="http://schemas.microsoft.com/office/word/2010/wordprocessingDrawing" xmlns:wp="http://schemas.openxmlformats.org/drawingml/2006/wordprocessingDrawing" xmlns:w10="urn:schemas-microsoft-com:office:word" xmlns:w="http://schemas.openxmlformats.org/wordprocessingml/2006/main" xmlns:w14="http://schemas.microsoft.com/office/word/2010/wordml" xmlns:w15="http://schemas.microsoft.com/office/word/2012/wordml" xmlns:w16se="http://schemas.microsoft.com/office/word/2015/wordml/symex" xmlns:wpg="http://schemas.microsoft.com/office/word/2010/wordprocessingGroup" xmlns:wpi="http://schemas.microsoft.com/office/word/2010/wordprocessingInk" xmlns:wne="http://schemas.microsoft.com/office/word/2006/wordml" xmlns:wps="http://schemas.microsoft.com/office/word/2010/wordprocessingShape" mc:Ignorable="w14 w15 w16se wp14">
+<w15:people xmlns:wpc="http://schemas.microsoft.com/office/word/2010/wordprocessingCanvas" xmlns:cx="http://schemas.microsoft.com/office/drawing/2014/chartex" xmlns:mc="http://schemas.openxmlformats.org/markup-compatibility/2006" xmlns:o="urn:schemas-microsoft-com:office:office" xmlns:r="http://schemas.openxmlformats.org/officeDocument/2006/relationships" xmlns:m="http://schemas.openxmlformats.org/officeDocument/2006/math" xmlns:v="urn:schemas-microsoft-com:vml" xmlns:wp14="http://schemas.microsoft.com/office/word/2010/wordprocessingDrawing" xmlns:wp="http://schemas.openxmlformats.org/drawingml/2006/wordprocessingDrawing" xmlns:w10="urn:schemas-microsoft-com:office:word" xmlns:w="http://schemas.openxmlformats.org/wordprocessingml/2006/main" xmlns:w14="http://schemas.microsoft.com/office/word/2010/wordml" xmlns:w15="http://schemas.microsoft.com/office/word/2012/wordml" xmlns:w16se="http://schemas.microsoft.com/office/word/2015/wordml/symex" xmlns:wpg="http://schemas.microsoft.com/office/word/2010/wordprocessingGroup" xmlns:wpi="http://schemas.microsoft.com/office/word/2010/wordprocessingInk" xmlns:wne="http://schemas.microsoft.com/office/word/2006/wordml" xmlns:wps="http://schemas.microsoft.com/office/word/2010/wordprocessingShape" mc:Ignorable="w14 w15 w16se wp14">
   <w15:person w15:author="Setup">
     <w15:presenceInfo w15:providerId="None" w15:userId="Setup"/>
   </w15:person>
@@ -8223,6 +8073,9 @@
   </w15:person>
   <w15:person w15:author="Anna Lito Michala">
     <w15:presenceInfo w15:providerId="AD" w15:userId="S::annalito.michala@glasgow.ac.uk::2b888698-df2a-43b8-b1b5-9fa5d8f57043"/>
+  </w15:person>
+  <w15:person w15:author="Chris Dillon">
+    <w15:presenceInfo w15:providerId="Windows Live" w15:userId="e4a2dc02da87aae6"/>
   </w15:person>
 </w15:people>
 </file>
@@ -9556,7 +9409,7 @@
 </file>
 
 <file path=customXml/itemProps1.xml><?xml version="1.0" encoding="utf-8"?>
-<ds:datastoreItem xmlns:ds="http://schemas.openxmlformats.org/officeDocument/2006/customXml" ds:itemID="{C1E97C79-3E41-4E6D-8B15-E349F90335CD}">
+<ds:datastoreItem xmlns:ds="http://schemas.openxmlformats.org/officeDocument/2006/customXml" ds:itemID="{8AC05099-CC76-4B80-8B54-61128EB04CCA}">
   <ds:schemaRefs>
     <ds:schemaRef ds:uri="http://schemas.openxmlformats.org/officeDocument/2006/bibliography"/>
   </ds:schemaRefs>

</xml_diff>